<commit_message>
question 3 of HW 5 algorithm done, now need to prove correctness and analyze runtime
</commit_message>
<xml_diff>
--- a/HW CS 4820/HW5/q3_HW5.docx
+++ b/HW CS 4820/HW5/q3_HW5.docx
@@ -7,7 +7,7 @@
         <w:pStyle w:val="Heading1"/>
       </w:pPr>
       <w:r>
-        <w:t>What to do</w:t>
+        <w:t>The Algorithm</w:t>
       </w:r>
     </w:p>
     <w:p>
@@ -19,8 +19,36 @@
         </w:numPr>
       </w:pPr>
       <w:r>
-        <w:t>make the two sinks regular nodes.</w:t>
-      </w:r>
+        <w:t xml:space="preserve">add a sink node </w:t>
+      </w:r>
+      <m:oMath>
+        <m:sSub>
+          <m:sSubPr>
+            <m:ctrlPr>
+              <w:rPr>
+                <w:rFonts w:ascii="Cambria Math" w:hAnsi="Cambria Math"/>
+                <w:i/>
+              </w:rPr>
+            </m:ctrlPr>
+          </m:sSubPr>
+          <m:e>
+            <m:r>
+              <w:rPr>
+                <w:rFonts w:ascii="Cambria Math" w:hAnsi="Cambria Math"/>
+              </w:rPr>
+              <m:t>t</m:t>
+            </m:r>
+          </m:e>
+          <m:sub>
+            <m:r>
+              <w:rPr>
+                <w:rFonts w:ascii="Cambria Math" w:hAnsi="Cambria Math"/>
+              </w:rPr>
+              <m:t>new</m:t>
+            </m:r>
+          </m:sub>
+        </m:sSub>
+      </m:oMath>
     </w:p>
     <w:p>
       <w:pPr>
@@ -31,15 +59,50 @@
         </w:numPr>
       </w:pPr>
       <w:r>
-        <w:t xml:space="preserve">add a sink node </w:t>
+        <w:t xml:space="preserve">direct </w:t>
+      </w:r>
+      <w:r>
+        <w:t>one</w:t>
+      </w:r>
+      <w:r>
+        <w:t xml:space="preserve"> edge from each of the </w:t>
+      </w:r>
+      <w:r>
+        <w:t>two old sink</w:t>
+      </w:r>
+      <w:r>
+        <w:t>s</w:t>
+      </w:r>
+      <w:r>
+        <w:t xml:space="preserve"> to </w:t>
       </w:r>
       <m:oMath>
-        <m:r>
-          <w:rPr>
-            <w:rFonts w:ascii="Cambria Math" w:hAnsi="Cambria Math"/>
-          </w:rPr>
-          <m:t>t</m:t>
-        </m:r>
+        <m:sSub>
+          <m:sSubPr>
+            <m:ctrlPr>
+              <w:rPr>
+                <w:rFonts w:ascii="Cambria Math" w:hAnsi="Cambria Math"/>
+                <w:i/>
+              </w:rPr>
+            </m:ctrlPr>
+          </m:sSubPr>
+          <m:e>
+            <m:r>
+              <w:rPr>
+                <w:rFonts w:ascii="Cambria Math" w:hAnsi="Cambria Math"/>
+              </w:rPr>
+              <m:t>t</m:t>
+            </m:r>
+          </m:e>
+          <m:sub>
+            <m:r>
+              <w:rPr>
+                <w:rFonts w:ascii="Cambria Math" w:hAnsi="Cambria Math"/>
+              </w:rPr>
+              <m:t>new</m:t>
+            </m:r>
+          </m:sub>
+        </m:sSub>
       </m:oMath>
     </w:p>
     <w:p>
@@ -51,15 +114,67 @@
         </w:numPr>
       </w:pPr>
       <w:r>
-        <w:t xml:space="preserve">connect the two old sink nodes to the new sink node </w:t>
+        <w:t xml:space="preserve">recall </w:t>
+      </w:r>
+      <w:r>
+        <w:t xml:space="preserve">that </w:t>
       </w:r>
       <m:oMath>
         <m:r>
           <w:rPr>
             <w:rFonts w:ascii="Cambria Math" w:hAnsi="Cambria Math"/>
           </w:rPr>
-          <m:t>t</m:t>
-        </m:r>
+          <m:t>C=</m:t>
+        </m:r>
+        <m:nary>
+          <m:naryPr>
+            <m:chr m:val="∑"/>
+            <m:supHide m:val="1"/>
+            <m:ctrlPr>
+              <w:rPr>
+                <w:rFonts w:ascii="Cambria Math" w:hAnsi="Cambria Math"/>
+                <w:i/>
+              </w:rPr>
+            </m:ctrlPr>
+          </m:naryPr>
+          <m:sub>
+            <m:r>
+              <w:rPr>
+                <w:rFonts w:ascii="Cambria Math" w:hAnsi="Cambria Math"/>
+              </w:rPr>
+              <m:t>e leaving s</m:t>
+            </m:r>
+          </m:sub>
+          <m:sup/>
+          <m:e>
+            <m:sSub>
+              <m:sSubPr>
+                <m:ctrlPr>
+                  <w:rPr>
+                    <w:rFonts w:ascii="Cambria Math" w:hAnsi="Cambria Math"/>
+                    <w:i/>
+                  </w:rPr>
+                </m:ctrlPr>
+              </m:sSubPr>
+              <m:e>
+                <m:r>
+                  <w:rPr>
+                    <w:rFonts w:ascii="Cambria Math" w:hAnsi="Cambria Math"/>
+                  </w:rPr>
+                  <m:t>c</m:t>
+                </m:r>
+              </m:e>
+              <m:sub>
+                <m:r>
+                  <w:rPr>
+                    <w:rFonts w:ascii="Cambria Math" w:hAnsi="Cambria Math"/>
+                  </w:rPr>
+                  <m:t>e</m:t>
+                </m:r>
+              </m:sub>
+            </m:sSub>
+          </m:e>
+        </m:nary>
       </m:oMath>
     </w:p>
     <w:p>
@@ -71,7 +186,790 @@
         </w:numPr>
       </w:pPr>
       <w:r>
-        <w:t xml:space="preserve">recall </w:t>
+        <w:t xml:space="preserve">let </w:t>
+      </w:r>
+      <m:oMath>
+        <m:sSub>
+          <m:sSubPr>
+            <m:ctrlPr>
+              <w:rPr>
+                <w:rFonts w:ascii="Cambria Math" w:hAnsi="Cambria Math"/>
+                <w:i/>
+              </w:rPr>
+            </m:ctrlPr>
+          </m:sSubPr>
+          <m:e>
+            <m:r>
+              <w:rPr>
+                <w:rFonts w:ascii="Cambria Math" w:hAnsi="Cambria Math"/>
+              </w:rPr>
+              <m:t>C</m:t>
+            </m:r>
+          </m:e>
+          <m:sub>
+            <m:r>
+              <w:rPr>
+                <w:rFonts w:ascii="Cambria Math" w:hAnsi="Cambria Math"/>
+              </w:rPr>
+              <m:t>end</m:t>
+            </m:r>
+          </m:sub>
+        </m:sSub>
+        <m:r>
+          <w:rPr>
+            <w:rFonts w:ascii="Cambria Math" w:hAnsi="Cambria Math"/>
+          </w:rPr>
+          <m:t>=</m:t>
+        </m:r>
+        <m:nary>
+          <m:naryPr>
+            <m:chr m:val="∑"/>
+            <m:ctrlPr>
+              <w:rPr>
+                <w:rFonts w:ascii="Cambria Math" w:hAnsi="Cambria Math"/>
+                <w:i/>
+              </w:rPr>
+            </m:ctrlPr>
+          </m:naryPr>
+          <m:sub>
+            <m:r>
+              <w:rPr>
+                <w:rFonts w:ascii="Cambria Math" w:hAnsi="Cambria Math"/>
+              </w:rPr>
+              <m:t>i=1</m:t>
+            </m:r>
+          </m:sub>
+          <m:sup>
+            <m:r>
+              <w:rPr>
+                <w:rFonts w:ascii="Cambria Math" w:hAnsi="Cambria Math"/>
+              </w:rPr>
+              <m:t>2</m:t>
+            </m:r>
+          </m:sup>
+          <m:e>
+            <m:nary>
+              <m:naryPr>
+                <m:chr m:val="∑"/>
+                <m:supHide m:val="1"/>
+                <m:ctrlPr>
+                  <w:rPr>
+                    <w:rFonts w:ascii="Cambria Math" w:hAnsi="Cambria Math"/>
+                    <w:i/>
+                  </w:rPr>
+                </m:ctrlPr>
+              </m:naryPr>
+              <m:sub>
+                <m:r>
+                  <w:rPr>
+                    <w:rFonts w:ascii="Cambria Math" w:hAnsi="Cambria Math"/>
+                  </w:rPr>
+                  <m:t xml:space="preserve">e into </m:t>
+                </m:r>
+                <m:sSub>
+                  <m:sSubPr>
+                    <m:ctrlPr>
+                      <w:rPr>
+                        <w:rFonts w:ascii="Cambria Math" w:hAnsi="Cambria Math"/>
+                        <w:i/>
+                      </w:rPr>
+                    </m:ctrlPr>
+                  </m:sSubPr>
+                  <m:e>
+                    <m:r>
+                      <w:rPr>
+                        <w:rFonts w:ascii="Cambria Math" w:hAnsi="Cambria Math"/>
+                      </w:rPr>
+                      <m:t>t</m:t>
+                    </m:r>
+                  </m:e>
+                  <m:sub>
+                    <m:r>
+                      <w:rPr>
+                        <w:rFonts w:ascii="Cambria Math" w:hAnsi="Cambria Math"/>
+                      </w:rPr>
+                      <m:t>i</m:t>
+                    </m:r>
+                  </m:sub>
+                </m:sSub>
+              </m:sub>
+              <m:sup/>
+              <m:e>
+                <m:sSub>
+                  <m:sSubPr>
+                    <m:ctrlPr>
+                      <w:rPr>
+                        <w:rFonts w:ascii="Cambria Math" w:hAnsi="Cambria Math"/>
+                        <w:i/>
+                      </w:rPr>
+                    </m:ctrlPr>
+                  </m:sSubPr>
+                  <m:e>
+                    <m:r>
+                      <w:rPr>
+                        <w:rFonts w:ascii="Cambria Math" w:hAnsi="Cambria Math"/>
+                      </w:rPr>
+                      <m:t>c</m:t>
+                    </m:r>
+                  </m:e>
+                  <m:sub>
+                    <m:r>
+                      <w:rPr>
+                        <w:rFonts w:ascii="Cambria Math" w:hAnsi="Cambria Math"/>
+                      </w:rPr>
+                      <m:t>e</m:t>
+                    </m:r>
+                  </m:sub>
+                </m:sSub>
+              </m:e>
+            </m:nary>
+          </m:e>
+        </m:nary>
+      </m:oMath>
+      <w:r>
+        <w:t xml:space="preserve"> (i.e. sum of capacities of</w:t>
+      </w:r>
+      <w:r>
+        <w:t xml:space="preserve"> all</w:t>
+      </w:r>
+      <w:r>
+        <w:t xml:space="preserve"> edges going into </w:t>
+      </w:r>
+      <w:r>
+        <w:t xml:space="preserve">the </w:t>
+      </w:r>
+      <w:r>
+        <w:t>two</w:t>
+      </w:r>
+      <w:r>
+        <w:t xml:space="preserve"> sinks)</w:t>
+      </w:r>
+    </w:p>
+    <w:p>
+      <w:pPr>
+        <w:pStyle w:val="ListParagraph"/>
+        <w:numPr>
+          <w:ilvl w:val="0"/>
+          <w:numId w:val="1"/>
+        </w:numPr>
+      </w:pPr>
+      <w:r>
+        <w:t xml:space="preserve">let </w:t>
+      </w:r>
+      <m:oMath>
+        <m:sSub>
+          <m:sSubPr>
+            <m:ctrlPr>
+              <w:rPr>
+                <w:rFonts w:ascii="Cambria Math" w:hAnsi="Cambria Math"/>
+                <w:i/>
+              </w:rPr>
+            </m:ctrlPr>
+          </m:sSubPr>
+          <m:e>
+            <m:r>
+              <w:rPr>
+                <w:rFonts w:ascii="Cambria Math" w:hAnsi="Cambria Math"/>
+              </w:rPr>
+              <m:t>C</m:t>
+            </m:r>
+          </m:e>
+          <m:sub>
+            <m:r>
+              <w:rPr>
+                <w:rFonts w:ascii="Cambria Math" w:hAnsi="Cambria Math"/>
+              </w:rPr>
+              <m:t>smaller</m:t>
+            </m:r>
+          </m:sub>
+        </m:sSub>
+        <m:r>
+          <w:rPr>
+            <w:rFonts w:ascii="Cambria Math" w:hAnsi="Cambria Math"/>
+          </w:rPr>
+          <m:t>=</m:t>
+        </m:r>
+        <m:r>
+          <m:rPr>
+            <m:sty m:val="p"/>
+          </m:rPr>
+          <w:rPr>
+            <w:rFonts w:ascii="Cambria Math" w:hAnsi="Cambria Math"/>
+          </w:rPr>
+          <m:t>min⁡</m:t>
+        </m:r>
+        <m:r>
+          <w:rPr>
+            <w:rFonts w:ascii="Cambria Math" w:hAnsi="Cambria Math"/>
+          </w:rPr>
+          <m:t>(C,</m:t>
+        </m:r>
+        <m:sSub>
+          <m:sSubPr>
+            <m:ctrlPr>
+              <w:rPr>
+                <w:rFonts w:ascii="Cambria Math" w:hAnsi="Cambria Math"/>
+                <w:i/>
+              </w:rPr>
+            </m:ctrlPr>
+          </m:sSubPr>
+          <m:e>
+            <m:r>
+              <w:rPr>
+                <w:rFonts w:ascii="Cambria Math" w:hAnsi="Cambria Math"/>
+              </w:rPr>
+              <m:t>C</m:t>
+            </m:r>
+          </m:e>
+          <m:sub>
+            <m:r>
+              <w:rPr>
+                <w:rFonts w:ascii="Cambria Math" w:hAnsi="Cambria Math"/>
+              </w:rPr>
+              <m:t>end</m:t>
+            </m:r>
+          </m:sub>
+        </m:sSub>
+        <m:r>
+          <w:rPr>
+            <w:rFonts w:ascii="Cambria Math" w:hAnsi="Cambria Math"/>
+          </w:rPr>
+          <m:t>)</m:t>
+        </m:r>
+      </m:oMath>
+    </w:p>
+    <w:p>
+      <w:pPr>
+        <w:pStyle w:val="ListParagraph"/>
+        <w:numPr>
+          <w:ilvl w:val="0"/>
+          <w:numId w:val="1"/>
+        </w:numPr>
+      </w:pPr>
+      <w:r>
+        <w:t xml:space="preserve">let </w:t>
+      </w:r>
+      <m:oMath>
+        <m:sSub>
+          <m:sSubPr>
+            <m:ctrlPr>
+              <w:rPr>
+                <w:rFonts w:ascii="Cambria Math" w:hAnsi="Cambria Math"/>
+                <w:i/>
+              </w:rPr>
+            </m:ctrlPr>
+          </m:sSubPr>
+          <m:e>
+            <m:r>
+              <w:rPr>
+                <w:rFonts w:ascii="Cambria Math" w:hAnsi="Cambria Math"/>
+              </w:rPr>
+              <m:t>C</m:t>
+            </m:r>
+          </m:e>
+          <m:sub>
+            <m:r>
+              <w:rPr>
+                <w:rFonts w:ascii="Cambria Math" w:hAnsi="Cambria Math"/>
+              </w:rPr>
+              <m:t>half</m:t>
+            </m:r>
+          </m:sub>
+        </m:sSub>
+        <m:r>
+          <w:rPr>
+            <w:rFonts w:ascii="Cambria Math" w:hAnsi="Cambria Math"/>
+          </w:rPr>
+          <m:t>=</m:t>
+        </m:r>
+        <m:r>
+          <w:rPr>
+            <w:rFonts w:ascii="Cambria Math" w:hAnsi="Cambria Math"/>
+          </w:rPr>
+          <m:t>⌈</m:t>
+        </m:r>
+        <m:f>
+          <m:fPr>
+            <m:ctrlPr>
+              <w:rPr>
+                <w:rFonts w:ascii="Cambria Math" w:hAnsi="Cambria Math"/>
+                <w:i/>
+              </w:rPr>
+            </m:ctrlPr>
+          </m:fPr>
+          <m:num>
+            <m:sSub>
+              <m:sSubPr>
+                <m:ctrlPr>
+                  <w:rPr>
+                    <w:rFonts w:ascii="Cambria Math" w:hAnsi="Cambria Math"/>
+                    <w:i/>
+                  </w:rPr>
+                </m:ctrlPr>
+              </m:sSubPr>
+              <m:e>
+                <m:r>
+                  <w:rPr>
+                    <w:rFonts w:ascii="Cambria Math" w:hAnsi="Cambria Math"/>
+                  </w:rPr>
+                  <m:t>C</m:t>
+                </m:r>
+              </m:e>
+              <m:sub>
+                <m:r>
+                  <w:rPr>
+                    <w:rFonts w:ascii="Cambria Math" w:hAnsi="Cambria Math"/>
+                  </w:rPr>
+                  <m:t>half</m:t>
+                </m:r>
+              </m:sub>
+            </m:sSub>
+          </m:num>
+          <m:den>
+            <m:r>
+              <w:rPr>
+                <w:rFonts w:ascii="Cambria Math" w:hAnsi="Cambria Math"/>
+              </w:rPr>
+              <m:t>2</m:t>
+            </m:r>
+          </m:den>
+        </m:f>
+        <m:r>
+          <w:rPr>
+            <w:rFonts w:ascii="Cambria Math" w:hAnsi="Cambria Math"/>
+          </w:rPr>
+          <m:t>⌉</m:t>
+        </m:r>
+      </m:oMath>
+      <w:r>
+        <w:t xml:space="preserve"> (e.g. </w:t>
+      </w:r>
+      <m:oMath>
+        <m:sSub>
+          <m:sSubPr>
+            <m:ctrlPr>
+              <w:rPr>
+                <w:rFonts w:ascii="Cambria Math" w:hAnsi="Cambria Math"/>
+                <w:i/>
+              </w:rPr>
+            </m:ctrlPr>
+          </m:sSubPr>
+          <m:e>
+            <m:r>
+              <w:rPr>
+                <w:rFonts w:ascii="Cambria Math" w:hAnsi="Cambria Math"/>
+              </w:rPr>
+              <m:t>C</m:t>
+            </m:r>
+          </m:e>
+          <m:sub>
+            <m:r>
+              <w:rPr>
+                <w:rFonts w:ascii="Cambria Math" w:hAnsi="Cambria Math"/>
+              </w:rPr>
+              <m:t>half</m:t>
+            </m:r>
+          </m:sub>
+        </m:sSub>
+        <m:r>
+          <w:rPr>
+            <w:rFonts w:ascii="Cambria Math" w:hAnsi="Cambria Math"/>
+          </w:rPr>
+          <m:t>=3</m:t>
+        </m:r>
+      </m:oMath>
+      <w:r>
+        <w:t xml:space="preserve"> when </w:t>
+      </w:r>
+      <m:oMath>
+        <m:sSub>
+          <m:sSubPr>
+            <m:ctrlPr>
+              <w:rPr>
+                <w:rFonts w:ascii="Cambria Math" w:hAnsi="Cambria Math"/>
+                <w:i/>
+              </w:rPr>
+            </m:ctrlPr>
+          </m:sSubPr>
+          <m:e>
+            <m:r>
+              <w:rPr>
+                <w:rFonts w:ascii="Cambria Math" w:hAnsi="Cambria Math"/>
+              </w:rPr>
+              <m:t>C</m:t>
+            </m:r>
+          </m:e>
+          <m:sub>
+            <m:r>
+              <w:rPr>
+                <w:rFonts w:ascii="Cambria Math" w:hAnsi="Cambria Math"/>
+              </w:rPr>
+              <m:t>smaller</m:t>
+            </m:r>
+          </m:sub>
+        </m:sSub>
+        <m:r>
+          <w:rPr>
+            <w:rFonts w:ascii="Cambria Math" w:hAnsi="Cambria Math"/>
+          </w:rPr>
+          <m:t>=6</m:t>
+        </m:r>
+      </m:oMath>
+      <w:r>
+        <w:t xml:space="preserve">, </w:t>
+      </w:r>
+      <m:oMath>
+        <m:sSub>
+          <m:sSubPr>
+            <m:ctrlPr>
+              <w:rPr>
+                <w:rFonts w:ascii="Cambria Math" w:hAnsi="Cambria Math"/>
+                <w:i/>
+              </w:rPr>
+            </m:ctrlPr>
+          </m:sSubPr>
+          <m:e>
+            <m:r>
+              <w:rPr>
+                <w:rFonts w:ascii="Cambria Math" w:hAnsi="Cambria Math"/>
+              </w:rPr>
+              <m:t>C</m:t>
+            </m:r>
+          </m:e>
+          <m:sub>
+            <m:r>
+              <w:rPr>
+                <w:rFonts w:ascii="Cambria Math" w:hAnsi="Cambria Math"/>
+              </w:rPr>
+              <m:t>half</m:t>
+            </m:r>
+          </m:sub>
+        </m:sSub>
+        <m:r>
+          <w:rPr>
+            <w:rFonts w:ascii="Cambria Math" w:hAnsi="Cambria Math"/>
+          </w:rPr>
+          <m:t>=4</m:t>
+        </m:r>
+      </m:oMath>
+      <w:r>
+        <w:t xml:space="preserve"> when </w:t>
+      </w:r>
+      <m:oMath>
+        <m:sSub>
+          <m:sSubPr>
+            <m:ctrlPr>
+              <w:rPr>
+                <w:rFonts w:ascii="Cambria Math" w:hAnsi="Cambria Math"/>
+                <w:i/>
+              </w:rPr>
+            </m:ctrlPr>
+          </m:sSubPr>
+          <m:e>
+            <m:r>
+              <w:rPr>
+                <w:rFonts w:ascii="Cambria Math" w:hAnsi="Cambria Math"/>
+              </w:rPr>
+              <m:t>C</m:t>
+            </m:r>
+          </m:e>
+          <m:sub>
+            <m:r>
+              <w:rPr>
+                <w:rFonts w:ascii="Cambria Math" w:hAnsi="Cambria Math"/>
+              </w:rPr>
+              <m:t>smaller</m:t>
+            </m:r>
+          </m:sub>
+        </m:sSub>
+        <m:r>
+          <w:rPr>
+            <w:rFonts w:ascii="Cambria Math" w:hAnsi="Cambria Math"/>
+          </w:rPr>
+          <m:t>=7</m:t>
+        </m:r>
+      </m:oMath>
+      <w:r>
+        <w:t>)</w:t>
+      </w:r>
+    </w:p>
+    <w:p>
+      <w:pPr>
+        <w:pStyle w:val="ListParagraph"/>
+        <w:numPr>
+          <w:ilvl w:val="0"/>
+          <w:numId w:val="1"/>
+        </w:numPr>
+      </w:pPr>
+      <w:r>
+        <w:t xml:space="preserve">make the </w:t>
+      </w:r>
+      <w:r>
+        <w:t>capacities</w:t>
+      </w:r>
+      <w:r>
+        <w:t xml:space="preserve"> of each of the two new directed edges we made in step 3 </w:t>
+      </w:r>
+      <m:oMath>
+        <m:sSub>
+          <m:sSubPr>
+            <m:ctrlPr>
+              <w:rPr>
+                <w:rFonts w:ascii="Cambria Math" w:hAnsi="Cambria Math"/>
+                <w:i/>
+              </w:rPr>
+            </m:ctrlPr>
+          </m:sSubPr>
+          <m:e>
+            <m:r>
+              <w:rPr>
+                <w:rFonts w:ascii="Cambria Math" w:hAnsi="Cambria Math"/>
+              </w:rPr>
+              <m:t>C</m:t>
+            </m:r>
+          </m:e>
+          <m:sub>
+            <m:r>
+              <w:rPr>
+                <w:rFonts w:ascii="Cambria Math" w:hAnsi="Cambria Math"/>
+              </w:rPr>
+              <m:t>half</m:t>
+            </m:r>
+          </m:sub>
+        </m:sSub>
+      </m:oMath>
+    </w:p>
+    <w:p>
+      <w:pPr>
+        <w:pStyle w:val="ListParagraph"/>
+        <w:numPr>
+          <w:ilvl w:val="0"/>
+          <w:numId w:val="1"/>
+        </w:numPr>
+      </w:pPr>
+      <w:r>
+        <w:t xml:space="preserve">run the Ford-Fulkerson algorithm on this new graph with source </w:t>
+      </w:r>
+      <m:oMath>
+        <m:r>
+          <w:rPr>
+            <w:rFonts w:ascii="Cambria Math" w:hAnsi="Cambria Math"/>
+          </w:rPr>
+          <m:t>s</m:t>
+        </m:r>
+      </m:oMath>
+      <w:r>
+        <w:t xml:space="preserve"> (the old source) and sink </w:t>
+      </w:r>
+      <m:oMath>
+        <m:sSub>
+          <m:sSubPr>
+            <m:ctrlPr>
+              <w:rPr>
+                <w:rFonts w:ascii="Cambria Math" w:hAnsi="Cambria Math"/>
+                <w:i/>
+              </w:rPr>
+            </m:ctrlPr>
+          </m:sSubPr>
+          <m:e>
+            <m:r>
+              <w:rPr>
+                <w:rFonts w:ascii="Cambria Math" w:hAnsi="Cambria Math"/>
+              </w:rPr>
+              <m:t>t</m:t>
+            </m:r>
+          </m:e>
+          <m:sub>
+            <m:r>
+              <w:rPr>
+                <w:rFonts w:ascii="Cambria Math" w:hAnsi="Cambria Math"/>
+              </w:rPr>
+              <m:t>new</m:t>
+            </m:r>
+          </m:sub>
+        </m:sSub>
+      </m:oMath>
+      <w:r>
+        <w:t>.</w:t>
+      </w:r>
+    </w:p>
+    <w:p>
+      <w:pPr>
+        <w:pStyle w:val="ListParagraph"/>
+        <w:numPr>
+          <w:ilvl w:val="0"/>
+          <w:numId w:val="1"/>
+        </w:numPr>
+      </w:pPr>
+      <w:r>
+        <w:t>Flow on edge</w:t>
+      </w:r>
+      <w:r>
+        <w:t>s</w:t>
+      </w:r>
+      <w:r>
+        <w:t xml:space="preserve"> </w:t>
+      </w:r>
+      <m:oMath>
+        <m:r>
+          <w:rPr>
+            <w:rFonts w:ascii="Cambria Math" w:hAnsi="Cambria Math"/>
+          </w:rPr>
+          <m:t>(</m:t>
+        </m:r>
+        <m:sSub>
+          <m:sSubPr>
+            <m:ctrlPr>
+              <w:rPr>
+                <w:rFonts w:ascii="Cambria Math" w:hAnsi="Cambria Math"/>
+                <w:i/>
+              </w:rPr>
+            </m:ctrlPr>
+          </m:sSubPr>
+          <m:e>
+            <m:r>
+              <w:rPr>
+                <w:rFonts w:ascii="Cambria Math" w:hAnsi="Cambria Math"/>
+              </w:rPr>
+              <m:t>t</m:t>
+            </m:r>
+          </m:e>
+          <m:sub>
+            <m:r>
+              <w:rPr>
+                <w:rFonts w:ascii="Cambria Math" w:hAnsi="Cambria Math"/>
+              </w:rPr>
+              <m:t>1</m:t>
+            </m:r>
+          </m:sub>
+        </m:sSub>
+        <m:r>
+          <w:rPr>
+            <w:rFonts w:ascii="Cambria Math" w:hAnsi="Cambria Math"/>
+          </w:rPr>
+          <m:t>,</m:t>
+        </m:r>
+        <m:sSub>
+          <m:sSubPr>
+            <m:ctrlPr>
+              <w:rPr>
+                <w:rFonts w:ascii="Cambria Math" w:hAnsi="Cambria Math"/>
+                <w:i/>
+              </w:rPr>
+            </m:ctrlPr>
+          </m:sSubPr>
+          <m:e>
+            <m:r>
+              <w:rPr>
+                <w:rFonts w:ascii="Cambria Math" w:hAnsi="Cambria Math"/>
+              </w:rPr>
+              <m:t>t</m:t>
+            </m:r>
+          </m:e>
+          <m:sub>
+            <m:r>
+              <w:rPr>
+                <w:rFonts w:ascii="Cambria Math" w:hAnsi="Cambria Math"/>
+              </w:rPr>
+              <m:t>new</m:t>
+            </m:r>
+          </m:sub>
+        </m:sSub>
+        <m:r>
+          <w:rPr>
+            <w:rFonts w:ascii="Cambria Math" w:hAnsi="Cambria Math"/>
+          </w:rPr>
+          <m:t>)</m:t>
+        </m:r>
+      </m:oMath>
+      <w:r>
+        <w:t xml:space="preserve"> and </w:t>
+      </w:r>
+      <m:oMath>
+        <m:r>
+          <w:rPr>
+            <w:rFonts w:ascii="Cambria Math" w:hAnsi="Cambria Math"/>
+          </w:rPr>
+          <m:t>(</m:t>
+        </m:r>
+        <m:sSub>
+          <m:sSubPr>
+            <m:ctrlPr>
+              <w:rPr>
+                <w:rFonts w:ascii="Cambria Math" w:hAnsi="Cambria Math"/>
+                <w:i/>
+              </w:rPr>
+            </m:ctrlPr>
+          </m:sSubPr>
+          <m:e>
+            <m:r>
+              <w:rPr>
+                <w:rFonts w:ascii="Cambria Math" w:hAnsi="Cambria Math"/>
+              </w:rPr>
+              <m:t>t</m:t>
+            </m:r>
+          </m:e>
+          <m:sub>
+            <m:r>
+              <w:rPr>
+                <w:rFonts w:ascii="Cambria Math" w:hAnsi="Cambria Math"/>
+              </w:rPr>
+              <m:t>2</m:t>
+            </m:r>
+          </m:sub>
+        </m:sSub>
+        <m:r>
+          <w:rPr>
+            <w:rFonts w:ascii="Cambria Math" w:hAnsi="Cambria Math"/>
+          </w:rPr>
+          <m:t>,</m:t>
+        </m:r>
+        <m:sSub>
+          <m:sSubPr>
+            <m:ctrlPr>
+              <w:rPr>
+                <w:rFonts w:ascii="Cambria Math" w:hAnsi="Cambria Math"/>
+                <w:i/>
+              </w:rPr>
+            </m:ctrlPr>
+          </m:sSubPr>
+          <m:e>
+            <m:r>
+              <w:rPr>
+                <w:rFonts w:ascii="Cambria Math" w:hAnsi="Cambria Math"/>
+              </w:rPr>
+              <m:t>t</m:t>
+            </m:r>
+          </m:e>
+          <m:sub>
+            <m:r>
+              <w:rPr>
+                <w:rFonts w:ascii="Cambria Math" w:hAnsi="Cambria Math"/>
+              </w:rPr>
+              <m:t>new</m:t>
+            </m:r>
+          </m:sub>
+        </m:sSub>
+        <m:r>
+          <w:rPr>
+            <w:rFonts w:ascii="Cambria Math" w:hAnsi="Cambria Math"/>
+          </w:rPr>
+          <m:t>)</m:t>
+        </m:r>
+      </m:oMath>
+      <w:r>
+        <w:t xml:space="preserve"> are the fair flows</w:t>
+      </w:r>
+      <w:r>
+        <w:t>.</w:t>
+      </w:r>
+    </w:p>
+    <w:p>
+      <w:pPr>
+        <w:pStyle w:val="Heading1"/>
+      </w:pPr>
+      <w:r>
+        <w:t>Proof of Correctness</w:t>
       </w:r>
       <w:bookmarkStart w:id="0" w:name="_GoBack"/>
       <w:bookmarkEnd w:id="0"/>
@@ -197,7 +1095,7 @@
       </w:pPr>
     </w:pPrDefault>
   </w:docDefaults>
-  <w:latentStyles w:defLockedState="0" w:defUIPriority="99" w:defSemiHidden="0" w:defUnhideWhenUsed="0" w:defQFormat="0" w:count="377">
+  <w:latentStyles w:defLockedState="0" w:defUIPriority="99" w:defSemiHidden="0" w:defUnhideWhenUsed="0" w:defQFormat="0" w:count="375">
     <w:lsdException w:name="Normal" w:uiPriority="0" w:qFormat="1"/>
     <w:lsdException w:name="heading 1" w:uiPriority="9" w:qFormat="1"/>
     <w:lsdException w:name="heading 2" w:semiHidden="1" w:uiPriority="9" w:unhideWhenUsed="1" w:qFormat="1"/>
@@ -303,6 +1201,7 @@
     <w:lsdException w:name="HTML Sample" w:semiHidden="1" w:unhideWhenUsed="1"/>
     <w:lsdException w:name="HTML Typewriter" w:semiHidden="1" w:unhideWhenUsed="1"/>
     <w:lsdException w:name="HTML Variable" w:semiHidden="1" w:unhideWhenUsed="1"/>
+    <w:lsdException w:name="Normal Table" w:semiHidden="1" w:unhideWhenUsed="1"/>
     <w:lsdException w:name="annotation subject" w:semiHidden="1" w:unhideWhenUsed="1"/>
     <w:lsdException w:name="No List" w:semiHidden="1" w:unhideWhenUsed="1"/>
     <w:lsdException w:name="Outline List 1" w:semiHidden="1" w:unhideWhenUsed="1"/>
@@ -348,9 +1247,11 @@
     <w:lsdException w:name="Table Subtle 1" w:semiHidden="1" w:unhideWhenUsed="1"/>
     <w:lsdException w:name="Table Subtle 2" w:semiHidden="1" w:unhideWhenUsed="1"/>
     <w:lsdException w:name="Table Web 1" w:semiHidden="1" w:unhideWhenUsed="1"/>
+    <w:lsdException w:name="Table Web 2" w:semiHidden="1" w:unhideWhenUsed="1"/>
     <w:lsdException w:name="Table Web 3" w:semiHidden="1" w:unhideWhenUsed="1"/>
     <w:lsdException w:name="Balloon Text" w:semiHidden="1" w:unhideWhenUsed="1"/>
     <w:lsdException w:name="Table Grid" w:uiPriority="39"/>
+    <w:lsdException w:name="Table Theme" w:semiHidden="1" w:unhideWhenUsed="1"/>
     <w:lsdException w:name="Placeholder Text" w:semiHidden="1"/>
     <w:lsdException w:name="No Spacing" w:uiPriority="1" w:qFormat="1"/>
     <w:lsdException w:name="Light Shading" w:uiPriority="60"/>
@@ -570,8 +1471,6 @@
     <w:lsdException w:name="Smart Hyperlink" w:semiHidden="1" w:unhideWhenUsed="1"/>
     <w:lsdException w:name="Hashtag" w:semiHidden="1" w:unhideWhenUsed="1"/>
     <w:lsdException w:name="Unresolved Mention" w:semiHidden="1" w:unhideWhenUsed="1"/>
-    <w:lsdException w:name="Smart Link" w:semiHidden="1" w:unhideWhenUsed="1"/>
-    <w:lsdException w:name="Smart Link Error" w:semiHidden="1" w:unhideWhenUsed="1"/>
   </w:latentStyles>
   <w:style w:type="paragraph" w:default="1" w:styleId="Normal">
     <w:name w:val="Normal"/>

</xml_diff>

<commit_message>
thought about it for a bit and realized that algorithm was wrong as well; corrected (hopefully) now
</commit_message>
<xml_diff>
--- a/HW CS 4820/HW5/q3_HW5.docx
+++ b/HW CS 4820/HW5/q3_HW5.docx
@@ -8,6 +8,492 @@
       </w:pPr>
       <w:r>
         <w:t>The Algorithm</w:t>
+      </w:r>
+    </w:p>
+    <w:p>
+      <w:pPr>
+        <w:pStyle w:val="ListParagraph"/>
+        <w:numPr>
+          <w:ilvl w:val="0"/>
+          <w:numId w:val="1"/>
+        </w:numPr>
+      </w:pPr>
+      <w:r>
+        <w:t xml:space="preserve">Add a new node </w:t>
+      </w:r>
+      <m:oMath>
+        <m:sSub>
+          <m:sSubPr>
+            <m:ctrlPr>
+              <w:rPr>
+                <w:rFonts w:ascii="Cambria Math" w:hAnsi="Cambria Math"/>
+                <w:i/>
+              </w:rPr>
+            </m:ctrlPr>
+          </m:sSubPr>
+          <m:e>
+            <m:r>
+              <w:rPr>
+                <w:rFonts w:ascii="Cambria Math" w:hAnsi="Cambria Math"/>
+              </w:rPr>
+              <m:t>s</m:t>
+            </m:r>
+          </m:e>
+          <m:sub>
+            <m:r>
+              <w:rPr>
+                <w:rFonts w:ascii="Cambria Math" w:hAnsi="Cambria Math"/>
+              </w:rPr>
+              <m:t>1</m:t>
+            </m:r>
+          </m:sub>
+        </m:sSub>
+      </m:oMath>
+    </w:p>
+    <w:p>
+      <w:pPr>
+        <w:pStyle w:val="ListParagraph"/>
+        <w:numPr>
+          <w:ilvl w:val="0"/>
+          <w:numId w:val="1"/>
+        </w:numPr>
+      </w:pPr>
+      <w:r>
+        <w:t xml:space="preserve">Add a new node </w:t>
+      </w:r>
+      <m:oMath>
+        <m:sSub>
+          <m:sSubPr>
+            <m:ctrlPr>
+              <w:rPr>
+                <w:rFonts w:ascii="Cambria Math" w:hAnsi="Cambria Math"/>
+                <w:i/>
+              </w:rPr>
+            </m:ctrlPr>
+          </m:sSubPr>
+          <m:e>
+            <m:r>
+              <w:rPr>
+                <w:rFonts w:ascii="Cambria Math" w:hAnsi="Cambria Math"/>
+              </w:rPr>
+              <m:t>s</m:t>
+            </m:r>
+          </m:e>
+          <m:sub>
+            <m:r>
+              <w:rPr>
+                <w:rFonts w:ascii="Cambria Math" w:hAnsi="Cambria Math"/>
+              </w:rPr>
+              <m:t>2</m:t>
+            </m:r>
+          </m:sub>
+        </m:sSub>
+      </m:oMath>
+    </w:p>
+    <w:p>
+      <w:pPr>
+        <w:pStyle w:val="ListParagraph"/>
+        <w:numPr>
+          <w:ilvl w:val="0"/>
+          <w:numId w:val="1"/>
+        </w:numPr>
+      </w:pPr>
+      <w:r>
+        <w:t xml:space="preserve">Add a directed edge </w:t>
+      </w:r>
+      <m:oMath>
+        <m:r>
+          <w:rPr>
+            <w:rFonts w:ascii="Cambria Math" w:hAnsi="Cambria Math"/>
+          </w:rPr>
+          <m:t>(</m:t>
+        </m:r>
+        <m:sSub>
+          <m:sSubPr>
+            <m:ctrlPr>
+              <w:rPr>
+                <w:rFonts w:ascii="Cambria Math" w:hAnsi="Cambria Math"/>
+                <w:i/>
+              </w:rPr>
+            </m:ctrlPr>
+          </m:sSubPr>
+          <m:e>
+            <m:r>
+              <w:rPr>
+                <w:rFonts w:ascii="Cambria Math" w:hAnsi="Cambria Math"/>
+              </w:rPr>
+              <m:t>s</m:t>
+            </m:r>
+          </m:e>
+          <m:sub>
+            <m:r>
+              <w:rPr>
+                <w:rFonts w:ascii="Cambria Math" w:hAnsi="Cambria Math"/>
+              </w:rPr>
+              <m:t>1</m:t>
+            </m:r>
+          </m:sub>
+        </m:sSub>
+        <m:r>
+          <w:rPr>
+            <w:rFonts w:ascii="Cambria Math" w:hAnsi="Cambria Math"/>
+          </w:rPr>
+          <m:t>,s)</m:t>
+        </m:r>
+      </m:oMath>
+      <w:r>
+        <w:t xml:space="preserve"> with capacity </w:t>
+      </w:r>
+      <m:oMath>
+        <m:sSub>
+          <m:sSubPr>
+            <m:ctrlPr>
+              <w:rPr>
+                <w:rFonts w:ascii="Cambria Math" w:hAnsi="Cambria Math"/>
+                <w:i/>
+              </w:rPr>
+            </m:ctrlPr>
+          </m:sSubPr>
+          <m:e>
+            <m:r>
+              <w:rPr>
+                <w:rFonts w:ascii="Cambria Math" w:hAnsi="Cambria Math"/>
+              </w:rPr>
+              <m:t>C</m:t>
+            </m:r>
+          </m:e>
+          <m:sub>
+            <m:r>
+              <w:rPr>
+                <w:rFonts w:ascii="Cambria Math" w:hAnsi="Cambria Math"/>
+              </w:rPr>
+              <m:t>1</m:t>
+            </m:r>
+          </m:sub>
+        </m:sSub>
+      </m:oMath>
+    </w:p>
+    <w:p>
+      <w:pPr>
+        <w:pStyle w:val="ListParagraph"/>
+        <w:numPr>
+          <w:ilvl w:val="0"/>
+          <w:numId w:val="1"/>
+        </w:numPr>
+      </w:pPr>
+      <w:r>
+        <w:t xml:space="preserve">Add a directed edge </w:t>
+      </w:r>
+      <m:oMath>
+        <m:r>
+          <w:rPr>
+            <w:rFonts w:ascii="Cambria Math" w:hAnsi="Cambria Math"/>
+          </w:rPr>
+          <m:t>(</m:t>
+        </m:r>
+        <m:sSub>
+          <m:sSubPr>
+            <m:ctrlPr>
+              <w:rPr>
+                <w:rFonts w:ascii="Cambria Math" w:hAnsi="Cambria Math"/>
+                <w:i/>
+              </w:rPr>
+            </m:ctrlPr>
+          </m:sSubPr>
+          <m:e>
+            <m:r>
+              <w:rPr>
+                <w:rFonts w:ascii="Cambria Math" w:hAnsi="Cambria Math"/>
+              </w:rPr>
+              <m:t>s</m:t>
+            </m:r>
+          </m:e>
+          <m:sub>
+            <m:r>
+              <w:rPr>
+                <w:rFonts w:ascii="Cambria Math" w:hAnsi="Cambria Math"/>
+              </w:rPr>
+              <m:t>2</m:t>
+            </m:r>
+          </m:sub>
+        </m:sSub>
+        <m:r>
+          <w:rPr>
+            <w:rFonts w:ascii="Cambria Math" w:hAnsi="Cambria Math"/>
+          </w:rPr>
+          <m:t>,s)</m:t>
+        </m:r>
+      </m:oMath>
+      <w:r>
+        <w:t xml:space="preserve"> with capacity </w:t>
+      </w:r>
+      <m:oMath>
+        <m:sSub>
+          <m:sSubPr>
+            <m:ctrlPr>
+              <w:rPr>
+                <w:rFonts w:ascii="Cambria Math" w:hAnsi="Cambria Math"/>
+                <w:i/>
+              </w:rPr>
+            </m:ctrlPr>
+          </m:sSubPr>
+          <m:e>
+            <m:r>
+              <w:rPr>
+                <w:rFonts w:ascii="Cambria Math" w:hAnsi="Cambria Math"/>
+              </w:rPr>
+              <m:t>C</m:t>
+            </m:r>
+          </m:e>
+          <m:sub>
+            <m:r>
+              <w:rPr>
+                <w:rFonts w:ascii="Cambria Math" w:hAnsi="Cambria Math"/>
+              </w:rPr>
+              <m:t>2</m:t>
+            </m:r>
+          </m:sub>
+        </m:sSub>
+      </m:oMath>
+    </w:p>
+    <w:p>
+      <w:pPr>
+        <w:pStyle w:val="ListParagraph"/>
+        <w:numPr>
+          <w:ilvl w:val="0"/>
+          <w:numId w:val="1"/>
+        </w:numPr>
+      </w:pPr>
+      <w:r>
+        <w:t xml:space="preserve">Run Ford-Fulkerson on this new graph with source </w:t>
+      </w:r>
+      <m:oMath>
+        <m:sSub>
+          <m:sSubPr>
+            <m:ctrlPr>
+              <w:rPr>
+                <w:rFonts w:ascii="Cambria Math" w:hAnsi="Cambria Math"/>
+                <w:i/>
+              </w:rPr>
+            </m:ctrlPr>
+          </m:sSubPr>
+          <m:e>
+            <m:r>
+              <w:rPr>
+                <w:rFonts w:ascii="Cambria Math" w:hAnsi="Cambria Math"/>
+              </w:rPr>
+              <m:t>s</m:t>
+            </m:r>
+          </m:e>
+          <m:sub>
+            <m:r>
+              <w:rPr>
+                <w:rFonts w:ascii="Cambria Math" w:hAnsi="Cambria Math"/>
+              </w:rPr>
+              <m:t>1</m:t>
+            </m:r>
+          </m:sub>
+        </m:sSub>
+      </m:oMath>
+      <w:r>
+        <w:t xml:space="preserve"> and sink </w:t>
+      </w:r>
+      <m:oMath>
+        <m:sSub>
+          <m:sSubPr>
+            <m:ctrlPr>
+              <w:rPr>
+                <w:rFonts w:ascii="Cambria Math" w:hAnsi="Cambria Math"/>
+                <w:i/>
+              </w:rPr>
+            </m:ctrlPr>
+          </m:sSubPr>
+          <m:e>
+            <m:r>
+              <w:rPr>
+                <w:rFonts w:ascii="Cambria Math" w:hAnsi="Cambria Math"/>
+              </w:rPr>
+              <m:t>t</m:t>
+            </m:r>
+          </m:e>
+          <m:sub>
+            <m:r>
+              <w:rPr>
+                <w:rFonts w:ascii="Cambria Math" w:hAnsi="Cambria Math"/>
+              </w:rPr>
+              <m:t>1</m:t>
+            </m:r>
+          </m:sub>
+        </m:sSub>
+      </m:oMath>
+    </w:p>
+    <w:p>
+      <w:pPr>
+        <w:pStyle w:val="ListParagraph"/>
+        <w:numPr>
+          <w:ilvl w:val="0"/>
+          <w:numId w:val="1"/>
+        </w:numPr>
+      </w:pPr>
+      <w:r>
+        <w:t xml:space="preserve">Let </w:t>
+      </w:r>
+      <m:oMath>
+        <m:sSub>
+          <m:sSubPr>
+            <m:ctrlPr>
+              <w:rPr>
+                <w:rFonts w:ascii="Cambria Math" w:hAnsi="Cambria Math"/>
+                <w:i/>
+              </w:rPr>
+            </m:ctrlPr>
+          </m:sSubPr>
+          <m:e>
+            <m:r>
+              <w:rPr>
+                <w:rFonts w:ascii="Cambria Math" w:hAnsi="Cambria Math"/>
+              </w:rPr>
+              <m:t>v</m:t>
+            </m:r>
+            <m:r>
+              <w:rPr>
+                <w:rFonts w:ascii="Cambria Math" w:hAnsi="Cambria Math"/>
+              </w:rPr>
+              <m:t>Max</m:t>
+            </m:r>
+          </m:e>
+          <m:sub>
+            <m:r>
+              <w:rPr>
+                <w:rFonts w:ascii="Cambria Math" w:hAnsi="Cambria Math"/>
+              </w:rPr>
+              <m:t>1</m:t>
+            </m:r>
+          </m:sub>
+        </m:sSub>
+      </m:oMath>
+      <w:r>
+        <w:t xml:space="preserve"> equal the maximum flow from that </w:t>
+      </w:r>
+    </w:p>
+    <w:p>
+      <w:pPr>
+        <w:pStyle w:val="ListParagraph"/>
+        <w:numPr>
+          <w:ilvl w:val="0"/>
+          <w:numId w:val="1"/>
+        </w:numPr>
+      </w:pPr>
+      <w:r>
+        <w:t xml:space="preserve">Run Ford-Fulkerson on this new graph with source </w:t>
+      </w:r>
+      <m:oMath>
+        <m:sSub>
+          <m:sSubPr>
+            <m:ctrlPr>
+              <w:rPr>
+                <w:rFonts w:ascii="Cambria Math" w:hAnsi="Cambria Math"/>
+                <w:i/>
+              </w:rPr>
+            </m:ctrlPr>
+          </m:sSubPr>
+          <m:e>
+            <m:r>
+              <w:rPr>
+                <w:rFonts w:ascii="Cambria Math" w:hAnsi="Cambria Math"/>
+              </w:rPr>
+              <m:t>s</m:t>
+            </m:r>
+          </m:e>
+          <m:sub>
+            <m:r>
+              <w:rPr>
+                <w:rFonts w:ascii="Cambria Math" w:hAnsi="Cambria Math"/>
+              </w:rPr>
+              <m:t>2</m:t>
+            </m:r>
+          </m:sub>
+        </m:sSub>
+      </m:oMath>
+      <w:r>
+        <w:t xml:space="preserve"> and sink </w:t>
+      </w:r>
+      <m:oMath>
+        <m:sSub>
+          <m:sSubPr>
+            <m:ctrlPr>
+              <w:rPr>
+                <w:rFonts w:ascii="Cambria Math" w:hAnsi="Cambria Math"/>
+                <w:i/>
+              </w:rPr>
+            </m:ctrlPr>
+          </m:sSubPr>
+          <m:e>
+            <m:r>
+              <w:rPr>
+                <w:rFonts w:ascii="Cambria Math" w:hAnsi="Cambria Math"/>
+              </w:rPr>
+              <m:t>t</m:t>
+            </m:r>
+          </m:e>
+          <m:sub>
+            <m:r>
+              <w:rPr>
+                <w:rFonts w:ascii="Cambria Math" w:hAnsi="Cambria Math"/>
+              </w:rPr>
+              <m:t>2</m:t>
+            </m:r>
+          </m:sub>
+        </m:sSub>
+      </m:oMath>
+    </w:p>
+    <w:p>
+      <w:pPr>
+        <w:pStyle w:val="ListParagraph"/>
+        <w:numPr>
+          <w:ilvl w:val="0"/>
+          <w:numId w:val="1"/>
+        </w:numPr>
+      </w:pPr>
+      <w:r>
+        <w:t xml:space="preserve">Let </w:t>
+      </w:r>
+      <m:oMath>
+        <m:sSub>
+          <m:sSubPr>
+            <m:ctrlPr>
+              <w:rPr>
+                <w:rFonts w:ascii="Cambria Math" w:hAnsi="Cambria Math"/>
+                <w:i/>
+              </w:rPr>
+            </m:ctrlPr>
+          </m:sSubPr>
+          <m:e>
+            <m:r>
+              <w:rPr>
+                <w:rFonts w:ascii="Cambria Math" w:hAnsi="Cambria Math"/>
+              </w:rPr>
+              <m:t>v</m:t>
+            </m:r>
+            <m:r>
+              <w:rPr>
+                <w:rFonts w:ascii="Cambria Math" w:hAnsi="Cambria Math"/>
+              </w:rPr>
+              <m:t>Max</m:t>
+            </m:r>
+          </m:e>
+          <m:sub>
+            <m:r>
+              <w:rPr>
+                <w:rFonts w:ascii="Cambria Math" w:hAnsi="Cambria Math"/>
+              </w:rPr>
+              <m:t>2</m:t>
+            </m:r>
+          </m:sub>
+        </m:sSub>
+      </m:oMath>
+      <w:r>
+        <w:t xml:space="preserve"> equal the maximum flow from that</w:t>
       </w:r>
     </w:p>
     <w:p>
@@ -211,7 +697,7 @@
               <w:rPr>
                 <w:rFonts w:ascii="Cambria Math" w:hAnsi="Cambria Math"/>
               </w:rPr>
-              <m:t>end</m:t>
+              <m:t>half</m:t>
             </m:r>
           </m:sub>
         </m:sSub>
@@ -221,128 +707,155 @@
           </w:rPr>
           <m:t>=</m:t>
         </m:r>
-        <m:nary>
-          <m:naryPr>
-            <m:chr m:val="∑"/>
-            <m:ctrlPr>
-              <w:rPr>
-                <w:rFonts w:ascii="Cambria Math" w:hAnsi="Cambria Math"/>
-                <w:i/>
-              </w:rPr>
-            </m:ctrlPr>
-          </m:naryPr>
-          <m:sub>
-            <m:r>
-              <w:rPr>
-                <w:rFonts w:ascii="Cambria Math" w:hAnsi="Cambria Math"/>
-              </w:rPr>
-              <m:t>i=1</m:t>
-            </m:r>
-          </m:sub>
-          <m:sup>
+        <m:r>
+          <w:rPr>
+            <w:rFonts w:ascii="Cambria Math" w:hAnsi="Cambria Math"/>
+          </w:rPr>
+          <m:t>⌈</m:t>
+        </m:r>
+        <m:f>
+          <m:fPr>
+            <m:ctrlPr>
+              <w:rPr>
+                <w:rFonts w:ascii="Cambria Math" w:hAnsi="Cambria Math"/>
+                <w:i/>
+              </w:rPr>
+            </m:ctrlPr>
+          </m:fPr>
+          <m:num>
+            <m:r>
+              <w:rPr>
+                <w:rFonts w:ascii="Cambria Math" w:hAnsi="Cambria Math"/>
+              </w:rPr>
+              <m:t>C</m:t>
+            </m:r>
+          </m:num>
+          <m:den>
             <m:r>
               <w:rPr>
                 <w:rFonts w:ascii="Cambria Math" w:hAnsi="Cambria Math"/>
               </w:rPr>
               <m:t>2</m:t>
             </m:r>
-          </m:sup>
-          <m:e>
-            <m:nary>
-              <m:naryPr>
-                <m:chr m:val="∑"/>
-                <m:supHide m:val="1"/>
-                <m:ctrlPr>
-                  <w:rPr>
-                    <w:rFonts w:ascii="Cambria Math" w:hAnsi="Cambria Math"/>
-                    <w:i/>
-                  </w:rPr>
-                </m:ctrlPr>
-              </m:naryPr>
-              <m:sub>
-                <m:r>
-                  <w:rPr>
-                    <w:rFonts w:ascii="Cambria Math" w:hAnsi="Cambria Math"/>
-                  </w:rPr>
-                  <m:t xml:space="preserve">e into </m:t>
-                </m:r>
-                <m:sSub>
-                  <m:sSubPr>
-                    <m:ctrlPr>
-                      <w:rPr>
-                        <w:rFonts w:ascii="Cambria Math" w:hAnsi="Cambria Math"/>
-                        <w:i/>
-                      </w:rPr>
-                    </m:ctrlPr>
-                  </m:sSubPr>
-                  <m:e>
-                    <m:r>
-                      <w:rPr>
-                        <w:rFonts w:ascii="Cambria Math" w:hAnsi="Cambria Math"/>
-                      </w:rPr>
-                      <m:t>t</m:t>
-                    </m:r>
-                  </m:e>
-                  <m:sub>
-                    <m:r>
-                      <w:rPr>
-                        <w:rFonts w:ascii="Cambria Math" w:hAnsi="Cambria Math"/>
-                      </w:rPr>
-                      <m:t>i</m:t>
-                    </m:r>
-                  </m:sub>
-                </m:sSub>
-              </m:sub>
-              <m:sup/>
-              <m:e>
-                <m:sSub>
-                  <m:sSubPr>
-                    <m:ctrlPr>
-                      <w:rPr>
-                        <w:rFonts w:ascii="Cambria Math" w:hAnsi="Cambria Math"/>
-                        <w:i/>
-                      </w:rPr>
-                    </m:ctrlPr>
-                  </m:sSubPr>
-                  <m:e>
-                    <m:r>
-                      <w:rPr>
-                        <w:rFonts w:ascii="Cambria Math" w:hAnsi="Cambria Math"/>
-                      </w:rPr>
-                      <m:t>c</m:t>
-                    </m:r>
-                  </m:e>
-                  <m:sub>
-                    <m:r>
-                      <w:rPr>
-                        <w:rFonts w:ascii="Cambria Math" w:hAnsi="Cambria Math"/>
-                      </w:rPr>
-                      <m:t>e</m:t>
-                    </m:r>
-                  </m:sub>
-                </m:sSub>
-              </m:e>
-            </m:nary>
-          </m:e>
-        </m:nary>
-      </m:oMath>
-      <w:r>
-        <w:t xml:space="preserve"> (i.e. sum of capacities of</w:t>
-      </w:r>
-      <w:r>
-        <w:t xml:space="preserve"> all</w:t>
-      </w:r>
-      <w:r>
-        <w:t xml:space="preserve"> edges going into </w:t>
-      </w:r>
-      <w:r>
-        <w:t xml:space="preserve">the </w:t>
-      </w:r>
-      <w:r>
-        <w:t>two</w:t>
-      </w:r>
-      <w:r>
-        <w:t xml:space="preserve"> sinks)</w:t>
+          </m:den>
+        </m:f>
+        <m:r>
+          <w:rPr>
+            <w:rFonts w:ascii="Cambria Math" w:hAnsi="Cambria Math"/>
+          </w:rPr>
+          <m:t>⌉</m:t>
+        </m:r>
+      </m:oMath>
+      <w:r>
+        <w:t xml:space="preserve"> (e.g. </w:t>
+      </w:r>
+      <m:oMath>
+        <m:sSub>
+          <m:sSubPr>
+            <m:ctrlPr>
+              <w:rPr>
+                <w:rFonts w:ascii="Cambria Math" w:hAnsi="Cambria Math"/>
+                <w:i/>
+              </w:rPr>
+            </m:ctrlPr>
+          </m:sSubPr>
+          <m:e>
+            <m:r>
+              <w:rPr>
+                <w:rFonts w:ascii="Cambria Math" w:hAnsi="Cambria Math"/>
+              </w:rPr>
+              <m:t>C</m:t>
+            </m:r>
+          </m:e>
+          <m:sub>
+            <m:r>
+              <w:rPr>
+                <w:rFonts w:ascii="Cambria Math" w:hAnsi="Cambria Math"/>
+              </w:rPr>
+              <m:t>half</m:t>
+            </m:r>
+          </m:sub>
+        </m:sSub>
+        <m:r>
+          <w:rPr>
+            <w:rFonts w:ascii="Cambria Math" w:hAnsi="Cambria Math"/>
+          </w:rPr>
+          <m:t>=3</m:t>
+        </m:r>
+      </m:oMath>
+      <w:r>
+        <w:t xml:space="preserve"> when </w:t>
+      </w:r>
+      <m:oMath>
+        <m:r>
+          <w:rPr>
+            <w:rFonts w:ascii="Cambria Math" w:hAnsi="Cambria Math"/>
+          </w:rPr>
+          <m:t>C</m:t>
+        </m:r>
+        <m:r>
+          <w:rPr>
+            <w:rFonts w:ascii="Cambria Math" w:hAnsi="Cambria Math"/>
+          </w:rPr>
+          <m:t>=6</m:t>
+        </m:r>
+      </m:oMath>
+      <w:r>
+        <w:t xml:space="preserve">, </w:t>
+      </w:r>
+      <m:oMath>
+        <m:sSub>
+          <m:sSubPr>
+            <m:ctrlPr>
+              <w:rPr>
+                <w:rFonts w:ascii="Cambria Math" w:hAnsi="Cambria Math"/>
+                <w:i/>
+              </w:rPr>
+            </m:ctrlPr>
+          </m:sSubPr>
+          <m:e>
+            <m:r>
+              <w:rPr>
+                <w:rFonts w:ascii="Cambria Math" w:hAnsi="Cambria Math"/>
+              </w:rPr>
+              <m:t>C</m:t>
+            </m:r>
+          </m:e>
+          <m:sub>
+            <m:r>
+              <w:rPr>
+                <w:rFonts w:ascii="Cambria Math" w:hAnsi="Cambria Math"/>
+              </w:rPr>
+              <m:t>half</m:t>
+            </m:r>
+          </m:sub>
+        </m:sSub>
+        <m:r>
+          <w:rPr>
+            <w:rFonts w:ascii="Cambria Math" w:hAnsi="Cambria Math"/>
+          </w:rPr>
+          <m:t>=4</m:t>
+        </m:r>
+      </m:oMath>
+      <w:r>
+        <w:t xml:space="preserve"> when </w:t>
+      </w:r>
+      <m:oMath>
+        <m:r>
+          <w:rPr>
+            <w:rFonts w:ascii="Cambria Math" w:hAnsi="Cambria Math"/>
+          </w:rPr>
+          <m:t>C</m:t>
+        </m:r>
+        <m:r>
+          <w:rPr>
+            <w:rFonts w:ascii="Cambria Math" w:hAnsi="Cambria Math"/>
+          </w:rPr>
+          <m:t>=7</m:t>
+        </m:r>
+      </m:oMath>
+      <w:r>
+        <w:t>)</w:t>
       </w:r>
     </w:p>
     <w:p>
@@ -402,7 +915,7 @@
           <w:rPr>
             <w:rFonts w:ascii="Cambria Math" w:hAnsi="Cambria Math"/>
           </w:rPr>
-          <m:t>(C,</m:t>
+          <m:t>(</m:t>
         </m:r>
         <m:sSub>
           <m:sSubPr>
@@ -426,7 +939,83 @@
               <w:rPr>
                 <w:rFonts w:ascii="Cambria Math" w:hAnsi="Cambria Math"/>
               </w:rPr>
-              <m:t>end</m:t>
+              <m:t>half</m:t>
+            </m:r>
+          </m:sub>
+        </m:sSub>
+        <m:r>
+          <w:rPr>
+            <w:rFonts w:ascii="Cambria Math" w:hAnsi="Cambria Math"/>
+          </w:rPr>
+          <m:t>,</m:t>
+        </m:r>
+        <m:r>
+          <w:rPr>
+            <w:rFonts w:ascii="Cambria Math" w:hAnsi="Cambria Math"/>
+          </w:rPr>
+          <m:t>vMa</m:t>
+        </m:r>
+        <m:sSub>
+          <m:sSubPr>
+            <m:ctrlPr>
+              <w:rPr>
+                <w:rFonts w:ascii="Cambria Math" w:hAnsi="Cambria Math"/>
+                <w:i/>
+              </w:rPr>
+            </m:ctrlPr>
+          </m:sSubPr>
+          <m:e>
+            <m:r>
+              <w:rPr>
+                <w:rFonts w:ascii="Cambria Math" w:hAnsi="Cambria Math"/>
+              </w:rPr>
+              <m:t>x</m:t>
+            </m:r>
+          </m:e>
+          <m:sub>
+            <m:r>
+              <w:rPr>
+                <w:rFonts w:ascii="Cambria Math" w:hAnsi="Cambria Math"/>
+              </w:rPr>
+              <m:t>1</m:t>
+            </m:r>
+          </m:sub>
+        </m:sSub>
+        <m:r>
+          <w:rPr>
+            <w:rFonts w:ascii="Cambria Math" w:hAnsi="Cambria Math"/>
+          </w:rPr>
+          <m:t>,</m:t>
+        </m:r>
+        <m:r>
+          <w:rPr>
+            <w:rFonts w:ascii="Cambria Math" w:hAnsi="Cambria Math"/>
+          </w:rPr>
+          <m:t>vMa</m:t>
+        </m:r>
+        <m:sSub>
+          <m:sSubPr>
+            <m:ctrlPr>
+              <w:rPr>
+                <w:rFonts w:ascii="Cambria Math" w:hAnsi="Cambria Math"/>
+                <w:i/>
+              </w:rPr>
+            </m:ctrlPr>
+          </m:sSubPr>
+          <m:e>
+            <m:r>
+              <w:rPr>
+                <w:rFonts w:ascii="Cambria Math" w:hAnsi="Cambria Math"/>
+              </w:rPr>
+              <m:t>x</m:t>
+            </m:r>
+          </m:e>
+          <m:sub>
+            <m:r>
+              <w:rPr>
+                <w:rFonts w:ascii="Cambria Math" w:hAnsi="Cambria Math"/>
+              </w:rPr>
+              <m:t>2</m:t>
             </m:r>
           </m:sub>
         </m:sSub>
@@ -447,7 +1036,13 @@
         </w:numPr>
       </w:pPr>
       <w:r>
-        <w:t xml:space="preserve">let </w:t>
+        <w:t xml:space="preserve">make the </w:t>
+      </w:r>
+      <w:r>
+        <w:t>capacities</w:t>
+      </w:r>
+      <w:r>
+        <w:t xml:space="preserve"> of each of the two new directed edges we made in step 3 </w:t>
       </w:r>
       <m:oMath>
         <m:sSub>
@@ -472,226 +1067,11 @@
               <w:rPr>
                 <w:rFonts w:ascii="Cambria Math" w:hAnsi="Cambria Math"/>
               </w:rPr>
-              <m:t>half</m:t>
-            </m:r>
-          </m:sub>
-        </m:sSub>
-        <m:r>
-          <w:rPr>
-            <w:rFonts w:ascii="Cambria Math" w:hAnsi="Cambria Math"/>
-          </w:rPr>
-          <m:t>=</m:t>
-        </m:r>
-        <m:r>
-          <w:rPr>
-            <w:rFonts w:ascii="Cambria Math" w:hAnsi="Cambria Math"/>
-          </w:rPr>
-          <m:t>⌈</m:t>
-        </m:r>
-        <m:f>
-          <m:fPr>
-            <m:ctrlPr>
-              <w:rPr>
-                <w:rFonts w:ascii="Cambria Math" w:hAnsi="Cambria Math"/>
-                <w:i/>
-              </w:rPr>
-            </m:ctrlPr>
-          </m:fPr>
-          <m:num>
-            <m:sSub>
-              <m:sSubPr>
-                <m:ctrlPr>
-                  <w:rPr>
-                    <w:rFonts w:ascii="Cambria Math" w:hAnsi="Cambria Math"/>
-                    <w:i/>
-                  </w:rPr>
-                </m:ctrlPr>
-              </m:sSubPr>
-              <m:e>
-                <m:r>
-                  <w:rPr>
-                    <w:rFonts w:ascii="Cambria Math" w:hAnsi="Cambria Math"/>
-                  </w:rPr>
-                  <m:t>C</m:t>
-                </m:r>
-              </m:e>
-              <m:sub>
-                <m:r>
-                  <w:rPr>
-                    <w:rFonts w:ascii="Cambria Math" w:hAnsi="Cambria Math"/>
-                  </w:rPr>
-                  <m:t>half</m:t>
-                </m:r>
-              </m:sub>
-            </m:sSub>
-          </m:num>
-          <m:den>
-            <m:r>
-              <w:rPr>
-                <w:rFonts w:ascii="Cambria Math" w:hAnsi="Cambria Math"/>
-              </w:rPr>
-              <m:t>2</m:t>
-            </m:r>
-          </m:den>
-        </m:f>
-        <m:r>
-          <w:rPr>
-            <w:rFonts w:ascii="Cambria Math" w:hAnsi="Cambria Math"/>
-          </w:rPr>
-          <m:t>⌉</m:t>
-        </m:r>
-      </m:oMath>
-      <w:r>
-        <w:t xml:space="preserve"> (e.g. </w:t>
-      </w:r>
-      <m:oMath>
-        <m:sSub>
-          <m:sSubPr>
-            <m:ctrlPr>
-              <w:rPr>
-                <w:rFonts w:ascii="Cambria Math" w:hAnsi="Cambria Math"/>
-                <w:i/>
-              </w:rPr>
-            </m:ctrlPr>
-          </m:sSubPr>
-          <m:e>
-            <m:r>
-              <w:rPr>
-                <w:rFonts w:ascii="Cambria Math" w:hAnsi="Cambria Math"/>
-              </w:rPr>
-              <m:t>C</m:t>
-            </m:r>
-          </m:e>
-          <m:sub>
-            <m:r>
-              <w:rPr>
-                <w:rFonts w:ascii="Cambria Math" w:hAnsi="Cambria Math"/>
-              </w:rPr>
-              <m:t>half</m:t>
-            </m:r>
-          </m:sub>
-        </m:sSub>
-        <m:r>
-          <w:rPr>
-            <w:rFonts w:ascii="Cambria Math" w:hAnsi="Cambria Math"/>
-          </w:rPr>
-          <m:t>=3</m:t>
-        </m:r>
-      </m:oMath>
-      <w:r>
-        <w:t xml:space="preserve"> when </w:t>
-      </w:r>
-      <m:oMath>
-        <m:sSub>
-          <m:sSubPr>
-            <m:ctrlPr>
-              <w:rPr>
-                <w:rFonts w:ascii="Cambria Math" w:hAnsi="Cambria Math"/>
-                <w:i/>
-              </w:rPr>
-            </m:ctrlPr>
-          </m:sSubPr>
-          <m:e>
-            <m:r>
-              <w:rPr>
-                <w:rFonts w:ascii="Cambria Math" w:hAnsi="Cambria Math"/>
-              </w:rPr>
-              <m:t>C</m:t>
-            </m:r>
-          </m:e>
-          <m:sub>
-            <m:r>
-              <w:rPr>
-                <w:rFonts w:ascii="Cambria Math" w:hAnsi="Cambria Math"/>
-              </w:rPr>
               <m:t>smaller</m:t>
             </m:r>
           </m:sub>
         </m:sSub>
-        <m:r>
-          <w:rPr>
-            <w:rFonts w:ascii="Cambria Math" w:hAnsi="Cambria Math"/>
-          </w:rPr>
-          <m:t>=6</m:t>
-        </m:r>
-      </m:oMath>
-      <w:r>
-        <w:t xml:space="preserve">, </w:t>
-      </w:r>
-      <m:oMath>
-        <m:sSub>
-          <m:sSubPr>
-            <m:ctrlPr>
-              <w:rPr>
-                <w:rFonts w:ascii="Cambria Math" w:hAnsi="Cambria Math"/>
-                <w:i/>
-              </w:rPr>
-            </m:ctrlPr>
-          </m:sSubPr>
-          <m:e>
-            <m:r>
-              <w:rPr>
-                <w:rFonts w:ascii="Cambria Math" w:hAnsi="Cambria Math"/>
-              </w:rPr>
-              <m:t>C</m:t>
-            </m:r>
-          </m:e>
-          <m:sub>
-            <m:r>
-              <w:rPr>
-                <w:rFonts w:ascii="Cambria Math" w:hAnsi="Cambria Math"/>
-              </w:rPr>
-              <m:t>half</m:t>
-            </m:r>
-          </m:sub>
-        </m:sSub>
-        <m:r>
-          <w:rPr>
-            <w:rFonts w:ascii="Cambria Math" w:hAnsi="Cambria Math"/>
-          </w:rPr>
-          <m:t>=4</m:t>
-        </m:r>
-      </m:oMath>
-      <w:r>
-        <w:t xml:space="preserve"> when </w:t>
-      </w:r>
-      <m:oMath>
-        <m:sSub>
-          <m:sSubPr>
-            <m:ctrlPr>
-              <w:rPr>
-                <w:rFonts w:ascii="Cambria Math" w:hAnsi="Cambria Math"/>
-                <w:i/>
-              </w:rPr>
-            </m:ctrlPr>
-          </m:sSubPr>
-          <m:e>
-            <m:r>
-              <w:rPr>
-                <w:rFonts w:ascii="Cambria Math" w:hAnsi="Cambria Math"/>
-              </w:rPr>
-              <m:t>C</m:t>
-            </m:r>
-          </m:e>
-          <m:sub>
-            <m:r>
-              <w:rPr>
-                <w:rFonts w:ascii="Cambria Math" w:hAnsi="Cambria Math"/>
-              </w:rPr>
-              <m:t>smaller</m:t>
-            </m:r>
-          </m:sub>
-        </m:sSub>
-        <m:r>
-          <w:rPr>
-            <w:rFonts w:ascii="Cambria Math" w:hAnsi="Cambria Math"/>
-          </w:rPr>
-          <m:t>=7</m:t>
-        </m:r>
-      </m:oMath>
-      <w:r>
-        <w:t>)</w:t>
-      </w:r>
+      </m:oMath>
     </w:p>
     <w:p>
       <w:pPr>
@@ -702,42 +1082,50 @@
         </w:numPr>
       </w:pPr>
       <w:r>
-        <w:t xml:space="preserve">make the </w:t>
-      </w:r>
-      <w:r>
-        <w:t>capacities</w:t>
-      </w:r>
-      <w:r>
-        <w:t xml:space="preserve"> of each of the two new directed edges we made in step 3 </w:t>
-      </w:r>
-      <m:oMath>
-        <m:sSub>
-          <m:sSubPr>
-            <m:ctrlPr>
-              <w:rPr>
-                <w:rFonts w:ascii="Cambria Math" w:hAnsi="Cambria Math"/>
-                <w:i/>
-              </w:rPr>
-            </m:ctrlPr>
-          </m:sSubPr>
-          <m:e>
-            <m:r>
-              <w:rPr>
-                <w:rFonts w:ascii="Cambria Math" w:hAnsi="Cambria Math"/>
-              </w:rPr>
-              <m:t>C</m:t>
-            </m:r>
-          </m:e>
-          <m:sub>
-            <m:r>
-              <w:rPr>
-                <w:rFonts w:ascii="Cambria Math" w:hAnsi="Cambria Math"/>
-              </w:rPr>
-              <m:t>half</m:t>
-            </m:r>
-          </m:sub>
-        </m:sSub>
-      </m:oMath>
+        <w:t xml:space="preserve">run the Ford-Fulkerson algorithm on this new graph with source </w:t>
+      </w:r>
+      <m:oMath>
+        <m:r>
+          <w:rPr>
+            <w:rFonts w:ascii="Cambria Math" w:hAnsi="Cambria Math"/>
+          </w:rPr>
+          <m:t>s</m:t>
+        </m:r>
+      </m:oMath>
+      <w:r>
+        <w:t xml:space="preserve"> (the old source) and sink </w:t>
+      </w:r>
+      <m:oMath>
+        <m:sSub>
+          <m:sSubPr>
+            <m:ctrlPr>
+              <w:rPr>
+                <w:rFonts w:ascii="Cambria Math" w:hAnsi="Cambria Math"/>
+                <w:i/>
+              </w:rPr>
+            </m:ctrlPr>
+          </m:sSubPr>
+          <m:e>
+            <m:r>
+              <w:rPr>
+                <w:rFonts w:ascii="Cambria Math" w:hAnsi="Cambria Math"/>
+              </w:rPr>
+              <m:t>t</m:t>
+            </m:r>
+          </m:e>
+          <m:sub>
+            <m:r>
+              <w:rPr>
+                <w:rFonts w:ascii="Cambria Math" w:hAnsi="Cambria Math"/>
+              </w:rPr>
+              <m:t>new</m:t>
+            </m:r>
+          </m:sub>
+        </m:sSub>
+      </m:oMath>
+      <w:r>
+        <w:t>.</w:t>
+      </w:r>
     </w:p>
     <w:p>
       <w:pPr>
@@ -748,20 +1136,21 @@
         </w:numPr>
       </w:pPr>
       <w:r>
-        <w:t xml:space="preserve">run the Ford-Fulkerson algorithm on this new graph with source </w:t>
-      </w:r>
-      <m:oMath>
-        <m:r>
-          <w:rPr>
-            <w:rFonts w:ascii="Cambria Math" w:hAnsi="Cambria Math"/>
-          </w:rPr>
-          <m:t>s</m:t>
-        </m:r>
-      </m:oMath>
-      <w:r>
-        <w:t xml:space="preserve"> (the old source) and sink </w:t>
-      </w:r>
-      <m:oMath>
+        <w:t>Flow on edge</w:t>
+      </w:r>
+      <w:r>
+        <w:t>s</w:t>
+      </w:r>
+      <w:r>
+        <w:t xml:space="preserve"> </w:t>
+      </w:r>
+      <m:oMath>
+        <m:r>
+          <w:rPr>
+            <w:rFonts w:ascii="Cambria Math" w:hAnsi="Cambria Math"/>
+          </w:rPr>
+          <m:t>(</m:t>
+        </m:r>
         <m:sSub>
           <m:sSubPr>
             <m:ctrlPr>
@@ -784,195 +1173,743 @@
               <w:rPr>
                 <w:rFonts w:ascii="Cambria Math" w:hAnsi="Cambria Math"/>
               </w:rPr>
+              <m:t>1</m:t>
+            </m:r>
+          </m:sub>
+        </m:sSub>
+        <m:r>
+          <w:rPr>
+            <w:rFonts w:ascii="Cambria Math" w:hAnsi="Cambria Math"/>
+          </w:rPr>
+          <m:t>,</m:t>
+        </m:r>
+        <m:sSub>
+          <m:sSubPr>
+            <m:ctrlPr>
+              <w:rPr>
+                <w:rFonts w:ascii="Cambria Math" w:hAnsi="Cambria Math"/>
+                <w:i/>
+              </w:rPr>
+            </m:ctrlPr>
+          </m:sSubPr>
+          <m:e>
+            <m:r>
+              <w:rPr>
+                <w:rFonts w:ascii="Cambria Math" w:hAnsi="Cambria Math"/>
+              </w:rPr>
+              <m:t>t</m:t>
+            </m:r>
+          </m:e>
+          <m:sub>
+            <m:r>
+              <w:rPr>
+                <w:rFonts w:ascii="Cambria Math" w:hAnsi="Cambria Math"/>
+              </w:rPr>
               <m:t>new</m:t>
             </m:r>
           </m:sub>
         </m:sSub>
-      </m:oMath>
+        <m:r>
+          <w:rPr>
+            <w:rFonts w:ascii="Cambria Math" w:hAnsi="Cambria Math"/>
+          </w:rPr>
+          <m:t>)</m:t>
+        </m:r>
+      </m:oMath>
+      <w:r>
+        <w:t xml:space="preserve"> and </w:t>
+      </w:r>
+      <m:oMath>
+        <m:r>
+          <w:rPr>
+            <w:rFonts w:ascii="Cambria Math" w:hAnsi="Cambria Math"/>
+          </w:rPr>
+          <m:t>(</m:t>
+        </m:r>
+        <m:sSub>
+          <m:sSubPr>
+            <m:ctrlPr>
+              <w:rPr>
+                <w:rFonts w:ascii="Cambria Math" w:hAnsi="Cambria Math"/>
+                <w:i/>
+              </w:rPr>
+            </m:ctrlPr>
+          </m:sSubPr>
+          <m:e>
+            <m:r>
+              <w:rPr>
+                <w:rFonts w:ascii="Cambria Math" w:hAnsi="Cambria Math"/>
+              </w:rPr>
+              <m:t>t</m:t>
+            </m:r>
+          </m:e>
+          <m:sub>
+            <m:r>
+              <w:rPr>
+                <w:rFonts w:ascii="Cambria Math" w:hAnsi="Cambria Math"/>
+              </w:rPr>
+              <m:t>2</m:t>
+            </m:r>
+          </m:sub>
+        </m:sSub>
+        <m:r>
+          <w:rPr>
+            <w:rFonts w:ascii="Cambria Math" w:hAnsi="Cambria Math"/>
+          </w:rPr>
+          <m:t>,</m:t>
+        </m:r>
+        <m:sSub>
+          <m:sSubPr>
+            <m:ctrlPr>
+              <w:rPr>
+                <w:rFonts w:ascii="Cambria Math" w:hAnsi="Cambria Math"/>
+                <w:i/>
+              </w:rPr>
+            </m:ctrlPr>
+          </m:sSubPr>
+          <m:e>
+            <m:r>
+              <w:rPr>
+                <w:rFonts w:ascii="Cambria Math" w:hAnsi="Cambria Math"/>
+              </w:rPr>
+              <m:t>t</m:t>
+            </m:r>
+          </m:e>
+          <m:sub>
+            <m:r>
+              <w:rPr>
+                <w:rFonts w:ascii="Cambria Math" w:hAnsi="Cambria Math"/>
+              </w:rPr>
+              <m:t>new</m:t>
+            </m:r>
+          </m:sub>
+        </m:sSub>
+        <m:r>
+          <w:rPr>
+            <w:rFonts w:ascii="Cambria Math" w:hAnsi="Cambria Math"/>
+          </w:rPr>
+          <m:t>)</m:t>
+        </m:r>
+      </m:oMath>
+      <w:r>
+        <w:t xml:space="preserve"> are the fair flows</w:t>
+      </w:r>
+      <w:r>
+        <w:t xml:space="preserve"> to </w:t>
+      </w:r>
+      <m:oMath>
+        <m:sSub>
+          <m:sSubPr>
+            <m:ctrlPr>
+              <w:rPr>
+                <w:rFonts w:ascii="Cambria Math" w:hAnsi="Cambria Math"/>
+                <w:i/>
+              </w:rPr>
+            </m:ctrlPr>
+          </m:sSubPr>
+          <m:e>
+            <m:r>
+              <w:rPr>
+                <w:rFonts w:ascii="Cambria Math" w:hAnsi="Cambria Math"/>
+              </w:rPr>
+              <m:t>t</m:t>
+            </m:r>
+          </m:e>
+          <m:sub>
+            <m:r>
+              <w:rPr>
+                <w:rFonts w:ascii="Cambria Math" w:hAnsi="Cambria Math"/>
+              </w:rPr>
+              <m:t>1</m:t>
+            </m:r>
+          </m:sub>
+        </m:sSub>
+      </m:oMath>
+      <w:r>
+        <w:t xml:space="preserve"> and </w:t>
+      </w:r>
+      <m:oMath>
+        <m:sSub>
+          <m:sSubPr>
+            <m:ctrlPr>
+              <w:rPr>
+                <w:rFonts w:ascii="Cambria Math" w:hAnsi="Cambria Math"/>
+                <w:i/>
+              </w:rPr>
+            </m:ctrlPr>
+          </m:sSubPr>
+          <m:e>
+            <m:r>
+              <w:rPr>
+                <w:rFonts w:ascii="Cambria Math" w:hAnsi="Cambria Math"/>
+              </w:rPr>
+              <m:t>t</m:t>
+            </m:r>
+          </m:e>
+          <m:sub>
+            <m:r>
+              <w:rPr>
+                <w:rFonts w:ascii="Cambria Math" w:hAnsi="Cambria Math"/>
+              </w:rPr>
+              <m:t>2</m:t>
+            </m:r>
+          </m:sub>
+        </m:sSub>
+      </m:oMath>
+      <w:r>
+        <w:t>, respectively</w:t>
+      </w:r>
+      <w:bookmarkStart w:id="0" w:name="_GoBack"/>
+      <w:bookmarkEnd w:id="0"/>
       <w:r>
         <w:t>.</w:t>
       </w:r>
     </w:p>
     <w:p>
       <w:pPr>
-        <w:pStyle w:val="ListParagraph"/>
-        <w:numPr>
-          <w:ilvl w:val="0"/>
-          <w:numId w:val="1"/>
-        </w:numPr>
-      </w:pPr>
-      <w:r>
-        <w:t>Flow on edge</w:t>
-      </w:r>
-      <w:r>
-        <w:t>s</w:t>
-      </w:r>
-      <w:r>
-        <w:t xml:space="preserve"> </w:t>
-      </w:r>
-      <m:oMath>
-        <m:r>
-          <w:rPr>
-            <w:rFonts w:ascii="Cambria Math" w:hAnsi="Cambria Math"/>
-          </w:rPr>
-          <m:t>(</m:t>
-        </m:r>
-        <m:sSub>
-          <m:sSubPr>
-            <m:ctrlPr>
-              <w:rPr>
-                <w:rFonts w:ascii="Cambria Math" w:hAnsi="Cambria Math"/>
-                <w:i/>
-              </w:rPr>
-            </m:ctrlPr>
-          </m:sSubPr>
-          <m:e>
-            <m:r>
-              <w:rPr>
-                <w:rFonts w:ascii="Cambria Math" w:hAnsi="Cambria Math"/>
-              </w:rPr>
-              <m:t>t</m:t>
-            </m:r>
-          </m:e>
-          <m:sub>
-            <m:r>
-              <w:rPr>
-                <w:rFonts w:ascii="Cambria Math" w:hAnsi="Cambria Math"/>
-              </w:rPr>
-              <m:t>1</m:t>
-            </m:r>
-          </m:sub>
-        </m:sSub>
-        <m:r>
-          <w:rPr>
-            <w:rFonts w:ascii="Cambria Math" w:hAnsi="Cambria Math"/>
-          </w:rPr>
-          <m:t>,</m:t>
-        </m:r>
-        <m:sSub>
-          <m:sSubPr>
-            <m:ctrlPr>
-              <w:rPr>
-                <w:rFonts w:ascii="Cambria Math" w:hAnsi="Cambria Math"/>
-                <w:i/>
-              </w:rPr>
-            </m:ctrlPr>
-          </m:sSubPr>
-          <m:e>
-            <m:r>
-              <w:rPr>
-                <w:rFonts w:ascii="Cambria Math" w:hAnsi="Cambria Math"/>
-              </w:rPr>
-              <m:t>t</m:t>
-            </m:r>
-          </m:e>
-          <m:sub>
-            <m:r>
-              <w:rPr>
-                <w:rFonts w:ascii="Cambria Math" w:hAnsi="Cambria Math"/>
-              </w:rPr>
-              <m:t>new</m:t>
-            </m:r>
-          </m:sub>
-        </m:sSub>
-        <m:r>
-          <w:rPr>
-            <w:rFonts w:ascii="Cambria Math" w:hAnsi="Cambria Math"/>
-          </w:rPr>
-          <m:t>)</m:t>
-        </m:r>
-      </m:oMath>
-      <w:r>
-        <w:t xml:space="preserve"> and </w:t>
-      </w:r>
-      <m:oMath>
-        <m:r>
-          <w:rPr>
-            <w:rFonts w:ascii="Cambria Math" w:hAnsi="Cambria Math"/>
-          </w:rPr>
-          <m:t>(</m:t>
-        </m:r>
-        <m:sSub>
-          <m:sSubPr>
-            <m:ctrlPr>
-              <w:rPr>
-                <w:rFonts w:ascii="Cambria Math" w:hAnsi="Cambria Math"/>
-                <w:i/>
-              </w:rPr>
-            </m:ctrlPr>
-          </m:sSubPr>
-          <m:e>
-            <m:r>
-              <w:rPr>
-                <w:rFonts w:ascii="Cambria Math" w:hAnsi="Cambria Math"/>
-              </w:rPr>
-              <m:t>t</m:t>
-            </m:r>
-          </m:e>
-          <m:sub>
-            <m:r>
-              <w:rPr>
-                <w:rFonts w:ascii="Cambria Math" w:hAnsi="Cambria Math"/>
-              </w:rPr>
-              <m:t>2</m:t>
-            </m:r>
-          </m:sub>
-        </m:sSub>
-        <m:r>
-          <w:rPr>
-            <w:rFonts w:ascii="Cambria Math" w:hAnsi="Cambria Math"/>
-          </w:rPr>
-          <m:t>,</m:t>
-        </m:r>
-        <m:sSub>
-          <m:sSubPr>
-            <m:ctrlPr>
-              <w:rPr>
-                <w:rFonts w:ascii="Cambria Math" w:hAnsi="Cambria Math"/>
-                <w:i/>
-              </w:rPr>
-            </m:ctrlPr>
-          </m:sSubPr>
-          <m:e>
-            <m:r>
-              <w:rPr>
-                <w:rFonts w:ascii="Cambria Math" w:hAnsi="Cambria Math"/>
-              </w:rPr>
-              <m:t>t</m:t>
-            </m:r>
-          </m:e>
-          <m:sub>
-            <m:r>
-              <w:rPr>
-                <w:rFonts w:ascii="Cambria Math" w:hAnsi="Cambria Math"/>
-              </w:rPr>
-              <m:t>new</m:t>
-            </m:r>
-          </m:sub>
-        </m:sSub>
-        <m:r>
-          <w:rPr>
-            <w:rFonts w:ascii="Cambria Math" w:hAnsi="Cambria Math"/>
-          </w:rPr>
-          <m:t>)</m:t>
-        </m:r>
-      </m:oMath>
-      <w:r>
-        <w:t xml:space="preserve"> are the fair flows</w:t>
-      </w:r>
-      <w:r>
-        <w:t>.</w:t>
+        <w:pStyle w:val="Heading1"/>
+      </w:pPr>
+      <w:r>
+        <w:t>Proof of Correctness</w:t>
       </w:r>
     </w:p>
     <w:p>
-      <w:pPr>
-        <w:pStyle w:val="Heading1"/>
-      </w:pPr>
-      <w:r>
-        <w:t>Proof of Correctness</w:t>
-      </w:r>
-      <w:bookmarkStart w:id="0" w:name="_GoBack"/>
-      <w:bookmarkEnd w:id="0"/>
+      <w:r>
+        <w:t>Observe that t</w:t>
+      </w:r>
+      <w:r>
+        <w:t>he most flow that could go into a sink</w:t>
+      </w:r>
+      <w:r>
+        <w:t xml:space="preserve"> </w:t>
+      </w:r>
+      <m:oMath>
+        <m:r>
+          <w:rPr>
+            <w:rFonts w:ascii="Cambria Math" w:hAnsi="Cambria Math"/>
+          </w:rPr>
+          <m:t>i</m:t>
+        </m:r>
+      </m:oMath>
+      <w:r>
+        <w:t xml:space="preserve"> </w:t>
+      </w:r>
+      <w:r>
+        <w:t xml:space="preserve">is the minimum between </w:t>
+      </w:r>
+      <w:r>
+        <w:t>the sum of the capacities of edges</w:t>
+      </w:r>
+      <w:r>
+        <w:t xml:space="preserve"> that go out from the source (</w:t>
+      </w:r>
+      <m:oMath>
+        <m:r>
+          <w:rPr>
+            <w:rFonts w:ascii="Cambria Math" w:hAnsi="Cambria Math"/>
+          </w:rPr>
+          <m:t>C</m:t>
+        </m:r>
+      </m:oMath>
+      <w:r>
+        <w:t xml:space="preserve">) </w:t>
+      </w:r>
+      <w:r>
+        <w:t>and the sum of the capacities of edges that go into said sink</w:t>
+      </w:r>
+      <w:r>
+        <w:t xml:space="preserve"> (</w:t>
+      </w:r>
+      <m:oMath>
+        <m:sSub>
+          <m:sSubPr>
+            <m:ctrlPr>
+              <w:rPr>
+                <w:rFonts w:ascii="Cambria Math" w:hAnsi="Cambria Math"/>
+                <w:i/>
+              </w:rPr>
+            </m:ctrlPr>
+          </m:sSubPr>
+          <m:e>
+            <m:r>
+              <w:rPr>
+                <w:rFonts w:ascii="Cambria Math" w:hAnsi="Cambria Math"/>
+              </w:rPr>
+              <m:t>C</m:t>
+            </m:r>
+          </m:e>
+          <m:sub>
+            <m:r>
+              <w:rPr>
+                <w:rFonts w:ascii="Cambria Math" w:hAnsi="Cambria Math"/>
+              </w:rPr>
+              <m:t>i</m:t>
+            </m:r>
+          </m:sub>
+        </m:sSub>
+      </m:oMath>
+      <w:r>
+        <w:t>)</w:t>
+      </w:r>
+      <w:r>
+        <w:t>.</w:t>
+      </w:r>
+      <w:r>
+        <w:t xml:space="preserve"> </w:t>
+      </w:r>
+      <w:r>
+        <w:t xml:space="preserve">When trying to make </w:t>
+      </w:r>
+      <w:r>
+        <w:t xml:space="preserve">the </w:t>
+      </w:r>
+      <w:r>
+        <w:t xml:space="preserve">flow </w:t>
+      </w:r>
+      <w:r>
+        <w:t>fair,</w:t>
+      </w:r>
+      <w:r>
+        <w:t xml:space="preserve"> </w:t>
+      </w:r>
+      <w:r>
+        <w:t xml:space="preserve">we must consider what conditions would make it </w:t>
+      </w:r>
+      <w:r>
+        <w:softHyphen/>
+      </w:r>
+      <w:r>
+        <w:rPr>
+          <w:i/>
+        </w:rPr>
+        <w:t>un</w:t>
+      </w:r>
+      <w:r>
+        <w:t>fair.</w:t>
+      </w:r>
+      <w:r>
+        <w:t xml:space="preserve"> Th</w:t>
+      </w:r>
+      <w:r>
+        <w:t>e flow would be unfair when</w:t>
+      </w:r>
+      <w:r>
+        <w:t xml:space="preserve"> </w:t>
+      </w:r>
+      <m:oMath>
+        <m:sSub>
+          <m:sSubPr>
+            <m:ctrlPr>
+              <w:rPr>
+                <w:rFonts w:ascii="Cambria Math" w:hAnsi="Cambria Math"/>
+                <w:i/>
+              </w:rPr>
+            </m:ctrlPr>
+          </m:sSubPr>
+          <m:e>
+            <m:r>
+              <w:rPr>
+                <w:rFonts w:ascii="Cambria Math" w:hAnsi="Cambria Math"/>
+              </w:rPr>
+              <m:t>C</m:t>
+            </m:r>
+          </m:e>
+          <m:sub>
+            <m:r>
+              <w:rPr>
+                <w:rFonts w:ascii="Cambria Math" w:hAnsi="Cambria Math"/>
+              </w:rPr>
+              <m:t>1</m:t>
+            </m:r>
+          </m:sub>
+        </m:sSub>
+      </m:oMath>
+      <w:r>
+        <w:t xml:space="preserve"> and </w:t>
+      </w:r>
+      <m:oMath>
+        <m:sSub>
+          <m:sSubPr>
+            <m:ctrlPr>
+              <w:rPr>
+                <w:rFonts w:ascii="Cambria Math" w:hAnsi="Cambria Math"/>
+                <w:i/>
+              </w:rPr>
+            </m:ctrlPr>
+          </m:sSubPr>
+          <m:e>
+            <m:r>
+              <w:rPr>
+                <w:rFonts w:ascii="Cambria Math" w:hAnsi="Cambria Math"/>
+              </w:rPr>
+              <m:t>C</m:t>
+            </m:r>
+          </m:e>
+          <m:sub>
+            <m:r>
+              <w:rPr>
+                <w:rFonts w:ascii="Cambria Math" w:hAnsi="Cambria Math"/>
+              </w:rPr>
+              <m:t>2</m:t>
+            </m:r>
+          </m:sub>
+        </m:sSub>
+      </m:oMath>
+      <w:r>
+        <w:t xml:space="preserve"> differ by more than 1 </w:t>
+      </w:r>
+      <w:r>
+        <w:rPr>
+          <w:i/>
+        </w:rPr>
+        <w:t xml:space="preserve">and </w:t>
+      </w:r>
+      <w:r>
+        <w:t xml:space="preserve">when the graph allows for </w:t>
+      </w:r>
+      <m:oMath>
+        <m:sSub>
+          <m:sSubPr>
+            <m:ctrlPr>
+              <w:rPr>
+                <w:rFonts w:ascii="Cambria Math" w:hAnsi="Cambria Math"/>
+                <w:i/>
+              </w:rPr>
+            </m:ctrlPr>
+          </m:sSubPr>
+          <m:e>
+            <m:r>
+              <w:rPr>
+                <w:rFonts w:ascii="Cambria Math" w:hAnsi="Cambria Math"/>
+              </w:rPr>
+              <m:t>v</m:t>
+            </m:r>
+          </m:e>
+          <m:sub>
+            <m:r>
+              <w:rPr>
+                <w:rFonts w:ascii="Cambria Math" w:hAnsi="Cambria Math"/>
+              </w:rPr>
+              <m:t>1</m:t>
+            </m:r>
+          </m:sub>
+        </m:sSub>
+        <m:d>
+          <m:dPr>
+            <m:ctrlPr>
+              <w:rPr>
+                <w:rFonts w:ascii="Cambria Math" w:hAnsi="Cambria Math"/>
+                <w:i/>
+              </w:rPr>
+            </m:ctrlPr>
+          </m:dPr>
+          <m:e>
+            <m:r>
+              <w:rPr>
+                <w:rFonts w:ascii="Cambria Math" w:hAnsi="Cambria Math"/>
+              </w:rPr>
+              <m:t>f</m:t>
+            </m:r>
+          </m:e>
+        </m:d>
+      </m:oMath>
+      <w:r>
+        <w:t xml:space="preserve"> and </w:t>
+      </w:r>
+      <m:oMath>
+        <m:sSub>
+          <m:sSubPr>
+            <m:ctrlPr>
+              <w:rPr>
+                <w:rFonts w:ascii="Cambria Math" w:hAnsi="Cambria Math"/>
+                <w:i/>
+              </w:rPr>
+            </m:ctrlPr>
+          </m:sSubPr>
+          <m:e>
+            <m:r>
+              <w:rPr>
+                <w:rFonts w:ascii="Cambria Math" w:hAnsi="Cambria Math"/>
+              </w:rPr>
+              <m:t>v</m:t>
+            </m:r>
+          </m:e>
+          <m:sub>
+            <m:r>
+              <w:rPr>
+                <w:rFonts w:ascii="Cambria Math" w:hAnsi="Cambria Math"/>
+              </w:rPr>
+              <m:t>2</m:t>
+            </m:r>
+          </m:sub>
+        </m:sSub>
+        <m:r>
+          <w:rPr>
+            <w:rFonts w:ascii="Cambria Math" w:hAnsi="Cambria Math"/>
+          </w:rPr>
+          <m:t>(f)</m:t>
+        </m:r>
+      </m:oMath>
+      <w:r>
+        <w:t xml:space="preserve"> to </w:t>
+      </w:r>
+      <w:r>
+        <w:t>differ by more than 1 also.</w:t>
+      </w:r>
+      <w:r>
+        <w:t xml:space="preserve"> To solve this dilemma, we would have to restrict </w:t>
+      </w:r>
+      <m:oMath>
+        <m:sSub>
+          <m:sSubPr>
+            <m:ctrlPr>
+              <w:rPr>
+                <w:rFonts w:ascii="Cambria Math" w:hAnsi="Cambria Math"/>
+                <w:i/>
+              </w:rPr>
+            </m:ctrlPr>
+          </m:sSubPr>
+          <m:e>
+            <m:r>
+              <w:rPr>
+                <w:rFonts w:ascii="Cambria Math" w:hAnsi="Cambria Math"/>
+              </w:rPr>
+              <m:t>C</m:t>
+            </m:r>
+          </m:e>
+          <m:sub>
+            <m:r>
+              <w:rPr>
+                <w:rFonts w:ascii="Cambria Math" w:hAnsi="Cambria Math"/>
+              </w:rPr>
+              <m:t>1</m:t>
+            </m:r>
+          </m:sub>
+        </m:sSub>
+      </m:oMath>
+      <w:r>
+        <w:t xml:space="preserve"> and </w:t>
+      </w:r>
+      <m:oMath>
+        <m:sSub>
+          <m:sSubPr>
+            <m:ctrlPr>
+              <w:rPr>
+                <w:rFonts w:ascii="Cambria Math" w:hAnsi="Cambria Math"/>
+                <w:i/>
+              </w:rPr>
+            </m:ctrlPr>
+          </m:sSubPr>
+          <m:e>
+            <m:r>
+              <w:rPr>
+                <w:rFonts w:ascii="Cambria Math" w:hAnsi="Cambria Math"/>
+              </w:rPr>
+              <m:t>C</m:t>
+            </m:r>
+          </m:e>
+          <m:sub>
+            <m:r>
+              <w:rPr>
+                <w:rFonts w:ascii="Cambria Math" w:hAnsi="Cambria Math"/>
+              </w:rPr>
+              <m:t>2</m:t>
+            </m:r>
+          </m:sub>
+        </m:sSub>
+      </m:oMath>
+      <w:r>
+        <w:t xml:space="preserve">. </w:t>
+      </w:r>
+      <w:r>
+        <w:t xml:space="preserve">We restrict them to the three-way minimum between them two and the ceiling of half of </w:t>
+      </w:r>
+      <m:oMath>
+        <m:r>
+          <w:rPr>
+            <w:rFonts w:ascii="Cambria Math" w:hAnsi="Cambria Math"/>
+          </w:rPr>
+          <m:t>C</m:t>
+        </m:r>
+      </m:oMath>
+      <w:r>
+        <w:t>.</w:t>
+      </w:r>
+      <w:r>
+        <w:t xml:space="preserve"> Restricting them to the minimum</w:t>
+      </w:r>
+      <w:r>
+        <w:t xml:space="preserve"> of </w:t>
+      </w:r>
+      <m:oMath>
+        <m:sSub>
+          <m:sSubPr>
+            <m:ctrlPr>
+              <w:rPr>
+                <w:rFonts w:ascii="Cambria Math" w:hAnsi="Cambria Math"/>
+                <w:i/>
+              </w:rPr>
+            </m:ctrlPr>
+          </m:sSubPr>
+          <m:e>
+            <m:r>
+              <w:rPr>
+                <w:rFonts w:ascii="Cambria Math" w:hAnsi="Cambria Math"/>
+              </w:rPr>
+              <m:t>C</m:t>
+            </m:r>
+          </m:e>
+          <m:sub>
+            <m:r>
+              <w:rPr>
+                <w:rFonts w:ascii="Cambria Math" w:hAnsi="Cambria Math"/>
+              </w:rPr>
+              <m:t>1</m:t>
+            </m:r>
+          </m:sub>
+        </m:sSub>
+      </m:oMath>
+      <w:r>
+        <w:t xml:space="preserve"> and </w:t>
+      </w:r>
+      <m:oMath>
+        <m:sSub>
+          <m:sSubPr>
+            <m:ctrlPr>
+              <w:rPr>
+                <w:rFonts w:ascii="Cambria Math" w:hAnsi="Cambria Math"/>
+                <w:i/>
+              </w:rPr>
+            </m:ctrlPr>
+          </m:sSubPr>
+          <m:e>
+            <m:r>
+              <w:rPr>
+                <w:rFonts w:ascii="Cambria Math" w:hAnsi="Cambria Math"/>
+              </w:rPr>
+              <m:t>C</m:t>
+            </m:r>
+          </m:e>
+          <m:sub>
+            <m:r>
+              <w:rPr>
+                <w:rFonts w:ascii="Cambria Math" w:hAnsi="Cambria Math"/>
+              </w:rPr>
+              <m:t>2</m:t>
+            </m:r>
+          </m:sub>
+        </m:sSub>
+      </m:oMath>
+      <w:r>
+        <w:t xml:space="preserve"> is obvious</w:t>
+      </w:r>
+      <w:r>
+        <w:t xml:space="preserve">, </w:t>
+      </w:r>
+      <w:r>
+        <w:t xml:space="preserve">and </w:t>
+      </w:r>
+      <w:r>
+        <w:t xml:space="preserve">the </w:t>
+      </w:r>
+      <m:oMath>
+        <m:r>
+          <w:rPr>
+            <w:rFonts w:ascii="Cambria Math" w:hAnsi="Cambria Math"/>
+          </w:rPr>
+          <m:t>⌈</m:t>
+        </m:r>
+        <m:f>
+          <m:fPr>
+            <m:ctrlPr>
+              <w:rPr>
+                <w:rFonts w:ascii="Cambria Math" w:hAnsi="Cambria Math"/>
+                <w:i/>
+              </w:rPr>
+            </m:ctrlPr>
+          </m:fPr>
+          <m:num>
+            <m:r>
+              <w:rPr>
+                <w:rFonts w:ascii="Cambria Math" w:hAnsi="Cambria Math"/>
+              </w:rPr>
+              <m:t>C</m:t>
+            </m:r>
+          </m:num>
+          <m:den>
+            <m:r>
+              <w:rPr>
+                <w:rFonts w:ascii="Cambria Math" w:hAnsi="Cambria Math"/>
+              </w:rPr>
+              <m:t>2</m:t>
+            </m:r>
+          </m:den>
+        </m:f>
+        <m:r>
+          <w:rPr>
+            <w:rFonts w:ascii="Cambria Math" w:hAnsi="Cambria Math"/>
+          </w:rPr>
+          <m:t>⌉</m:t>
+        </m:r>
+      </m:oMath>
+      <w:r>
+        <w:t xml:space="preserve"> </w:t>
+      </w:r>
+      <w:r>
+        <w:t>constraint</w:t>
+      </w:r>
+      <w:r>
+        <w:t xml:space="preserve"> </w:t>
+      </w:r>
+      <w:r>
+        <w:t>is to satisfy the runtime requirement, which we’ll talk about later.</w:t>
+      </w:r>
+      <w:r>
+        <w:t xml:space="preserve"> </w:t>
+      </w:r>
+      <w:r>
+        <w:t xml:space="preserve">This constraint is implemented by setting up a new sink node and making each of the two capacities </w:t>
+      </w:r>
+      <w:r>
+        <w:t xml:space="preserve">of the directed edges </w:t>
+      </w:r>
+      <w:r>
+        <w:t xml:space="preserve">that come from the two old sinks </w:t>
+      </w:r>
+      <m:oMath>
+        <m:sSub>
+          <m:sSubPr>
+            <m:ctrlPr>
+              <w:rPr>
+                <w:rFonts w:ascii="Cambria Math" w:hAnsi="Cambria Math"/>
+                <w:i/>
+              </w:rPr>
+            </m:ctrlPr>
+          </m:sSubPr>
+          <m:e>
+            <m:r>
+              <w:rPr>
+                <w:rFonts w:ascii="Cambria Math" w:hAnsi="Cambria Math"/>
+              </w:rPr>
+              <m:t>C</m:t>
+            </m:r>
+          </m:e>
+          <m:sub>
+            <m:r>
+              <w:rPr>
+                <w:rFonts w:ascii="Cambria Math" w:hAnsi="Cambria Math"/>
+              </w:rPr>
+              <m:t>smaller</m:t>
+            </m:r>
+          </m:sub>
+        </m:sSub>
+      </m:oMath>
+      <w:r>
+        <w:t>.</w:t>
+      </w:r>
+      <w:r>
+        <w:t xml:space="preserve"> The algorithm is thus correct because the flows to each of the two sinks aren’t more than </w:t>
+      </w:r>
     </w:p>
     <w:sectPr>
       <w:pgSz w:w="12240" w:h="15840"/>
@@ -1072,8 +2009,100 @@
       </w:pPr>
     </w:lvl>
   </w:abstractNum>
+  <w:abstractNum w:abstractNumId="1" w15:restartNumberingAfterBreak="0">
+    <w:nsid w:val="36D849FE"/>
+    <w:multiLevelType w:val="hybridMultilevel"/>
+    <w:tmpl w:val="14B6EC20"/>
+    <w:lvl w:ilvl="0" w:tplc="04090011">
+      <w:start w:val="1"/>
+      <w:numFmt w:val="decimal"/>
+      <w:lvlText w:val="%1)"/>
+      <w:lvlJc w:val="left"/>
+      <w:pPr>
+        <w:ind w:left="720" w:hanging="360"/>
+      </w:pPr>
+      <w:rPr>
+        <w:rFonts w:hint="default"/>
+      </w:rPr>
+    </w:lvl>
+    <w:lvl w:ilvl="1" w:tplc="04090019" w:tentative="1">
+      <w:start w:val="1"/>
+      <w:numFmt w:val="lowerLetter"/>
+      <w:lvlText w:val="%2."/>
+      <w:lvlJc w:val="left"/>
+      <w:pPr>
+        <w:ind w:left="1440" w:hanging="360"/>
+      </w:pPr>
+    </w:lvl>
+    <w:lvl w:ilvl="2" w:tplc="0409001B" w:tentative="1">
+      <w:start w:val="1"/>
+      <w:numFmt w:val="lowerRoman"/>
+      <w:lvlText w:val="%3."/>
+      <w:lvlJc w:val="right"/>
+      <w:pPr>
+        <w:ind w:left="2160" w:hanging="180"/>
+      </w:pPr>
+    </w:lvl>
+    <w:lvl w:ilvl="3" w:tplc="0409000F" w:tentative="1">
+      <w:start w:val="1"/>
+      <w:numFmt w:val="decimal"/>
+      <w:lvlText w:val="%4."/>
+      <w:lvlJc w:val="left"/>
+      <w:pPr>
+        <w:ind w:left="2880" w:hanging="360"/>
+      </w:pPr>
+    </w:lvl>
+    <w:lvl w:ilvl="4" w:tplc="04090019" w:tentative="1">
+      <w:start w:val="1"/>
+      <w:numFmt w:val="lowerLetter"/>
+      <w:lvlText w:val="%5."/>
+      <w:lvlJc w:val="left"/>
+      <w:pPr>
+        <w:ind w:left="3600" w:hanging="360"/>
+      </w:pPr>
+    </w:lvl>
+    <w:lvl w:ilvl="5" w:tplc="0409001B" w:tentative="1">
+      <w:start w:val="1"/>
+      <w:numFmt w:val="lowerRoman"/>
+      <w:lvlText w:val="%6."/>
+      <w:lvlJc w:val="right"/>
+      <w:pPr>
+        <w:ind w:left="4320" w:hanging="180"/>
+      </w:pPr>
+    </w:lvl>
+    <w:lvl w:ilvl="6" w:tplc="0409000F" w:tentative="1">
+      <w:start w:val="1"/>
+      <w:numFmt w:val="decimal"/>
+      <w:lvlText w:val="%7."/>
+      <w:lvlJc w:val="left"/>
+      <w:pPr>
+        <w:ind w:left="5040" w:hanging="360"/>
+      </w:pPr>
+    </w:lvl>
+    <w:lvl w:ilvl="7" w:tplc="04090019" w:tentative="1">
+      <w:start w:val="1"/>
+      <w:numFmt w:val="lowerLetter"/>
+      <w:lvlText w:val="%8."/>
+      <w:lvlJc w:val="left"/>
+      <w:pPr>
+        <w:ind w:left="5760" w:hanging="360"/>
+      </w:pPr>
+    </w:lvl>
+    <w:lvl w:ilvl="8" w:tplc="0409001B" w:tentative="1">
+      <w:start w:val="1"/>
+      <w:numFmt w:val="lowerRoman"/>
+      <w:lvlText w:val="%9."/>
+      <w:lvlJc w:val="right"/>
+      <w:pPr>
+        <w:ind w:left="6480" w:hanging="180"/>
+      </w:pPr>
+    </w:lvl>
+  </w:abstractNum>
   <w:num w:numId="1">
     <w:abstractNumId w:val="0"/>
+  </w:num>
+  <w:num w:numId="2">
+    <w:abstractNumId w:val="1"/>
   </w:num>
 </w:numbering>
 </file>

</xml_diff>

<commit_message>
done with question 3
</commit_message>
<xml_diff>
--- a/HW CS 4820/HW5/q3_HW5.docx
+++ b/HW CS 4820/HW5/q3_HW5.docx
@@ -145,6 +145,21 @@
         <w:t xml:space="preserve"> with capacity </w:t>
       </w:r>
       <m:oMath>
+        <m:r>
+          <m:rPr>
+            <m:sty m:val="p"/>
+          </m:rPr>
+          <w:rPr>
+            <w:rFonts w:ascii="Cambria Math" w:hAnsi="Cambria Math"/>
+          </w:rPr>
+          <m:t>min⁡</m:t>
+        </m:r>
+        <m:r>
+          <w:rPr>
+            <w:rFonts w:ascii="Cambria Math" w:hAnsi="Cambria Math"/>
+          </w:rPr>
+          <m:t>(</m:t>
+        </m:r>
         <m:sSub>
           <m:sSubPr>
             <m:ctrlPr>
@@ -171,6 +186,12 @@
             </m:r>
           </m:sub>
         </m:sSub>
+        <m:r>
+          <w:rPr>
+            <w:rFonts w:ascii="Cambria Math" w:hAnsi="Cambria Math"/>
+          </w:rPr>
+          <m:t>,C)</m:t>
+        </m:r>
       </m:oMath>
     </w:p>
     <w:p>
@@ -228,6 +249,21 @@
         <w:t xml:space="preserve"> with capacity </w:t>
       </w:r>
       <m:oMath>
+        <m:r>
+          <m:rPr>
+            <m:sty m:val="p"/>
+          </m:rPr>
+          <w:rPr>
+            <w:rFonts w:ascii="Cambria Math" w:hAnsi="Cambria Math"/>
+          </w:rPr>
+          <m:t>min⁡</m:t>
+        </m:r>
+        <m:r>
+          <w:rPr>
+            <w:rFonts w:ascii="Cambria Math" w:hAnsi="Cambria Math"/>
+          </w:rPr>
+          <m:t>(</m:t>
+        </m:r>
         <m:sSub>
           <m:sSubPr>
             <m:ctrlPr>
@@ -254,6 +290,12 @@
             </m:r>
           </m:sub>
         </m:sSub>
+        <m:r>
+          <w:rPr>
+            <w:rFonts w:ascii="Cambria Math" w:hAnsi="Cambria Math"/>
+          </w:rPr>
+          <m:t>,C)</m:t>
+        </m:r>
       </m:oMath>
     </w:p>
     <w:p>
@@ -353,7 +395,7 @@
               <w:rPr>
                 <w:rFonts w:ascii="Cambria Math" w:hAnsi="Cambria Math"/>
               </w:rPr>
-              <m:t>v</m:t>
+              <m:t>f</m:t>
             </m:r>
             <m:r>
               <w:rPr>
@@ -473,7 +515,7 @@
               <w:rPr>
                 <w:rFonts w:ascii="Cambria Math" w:hAnsi="Cambria Math"/>
               </w:rPr>
-              <m:t>v</m:t>
+              <m:t>f</m:t>
             </m:r>
             <m:r>
               <w:rPr>
@@ -505,7 +547,242 @@
         </w:numPr>
       </w:pPr>
       <w:r>
-        <w:t xml:space="preserve">add a sink node </w:t>
+        <w:t xml:space="preserve">Remove </w:t>
+      </w:r>
+      <m:oMath>
+        <m:sSub>
+          <m:sSubPr>
+            <m:ctrlPr>
+              <w:rPr>
+                <w:rFonts w:ascii="Cambria Math" w:hAnsi="Cambria Math"/>
+                <w:i/>
+              </w:rPr>
+            </m:ctrlPr>
+          </m:sSubPr>
+          <m:e>
+            <m:r>
+              <w:rPr>
+                <w:rFonts w:ascii="Cambria Math" w:hAnsi="Cambria Math"/>
+              </w:rPr>
+              <m:t>s</m:t>
+            </m:r>
+          </m:e>
+          <m:sub>
+            <m:r>
+              <w:rPr>
+                <w:rFonts w:ascii="Cambria Math" w:hAnsi="Cambria Math"/>
+              </w:rPr>
+              <m:t>1</m:t>
+            </m:r>
+          </m:sub>
+        </m:sSub>
+      </m:oMath>
+      <w:r>
+        <w:t xml:space="preserve"> and </w:t>
+      </w:r>
+      <m:oMath>
+        <m:sSub>
+          <m:sSubPr>
+            <m:ctrlPr>
+              <w:rPr>
+                <w:rFonts w:ascii="Cambria Math" w:hAnsi="Cambria Math"/>
+                <w:i/>
+              </w:rPr>
+            </m:ctrlPr>
+          </m:sSubPr>
+          <m:e>
+            <m:r>
+              <w:rPr>
+                <w:rFonts w:ascii="Cambria Math" w:hAnsi="Cambria Math"/>
+              </w:rPr>
+              <m:t>s</m:t>
+            </m:r>
+          </m:e>
+          <m:sub>
+            <m:r>
+              <w:rPr>
+                <w:rFonts w:ascii="Cambria Math" w:hAnsi="Cambria Math"/>
+              </w:rPr>
+              <m:t>2</m:t>
+            </m:r>
+          </m:sub>
+        </m:sSub>
+      </m:oMath>
+      <w:r>
+        <w:t xml:space="preserve"> and their outgoing edges</w:t>
+      </w:r>
+    </w:p>
+    <w:p>
+      <w:pPr>
+        <w:pStyle w:val="ListParagraph"/>
+        <w:numPr>
+          <w:ilvl w:val="0"/>
+          <w:numId w:val="1"/>
+        </w:numPr>
+      </w:pPr>
+      <w:r>
+        <w:t xml:space="preserve">Add new node </w:t>
+      </w:r>
+      <m:oMath>
+        <m:sSub>
+          <m:sSubPr>
+            <m:ctrlPr>
+              <w:rPr>
+                <w:rFonts w:ascii="Cambria Math" w:hAnsi="Cambria Math"/>
+                <w:i/>
+              </w:rPr>
+            </m:ctrlPr>
+          </m:sSubPr>
+          <m:e>
+            <m:r>
+              <w:rPr>
+                <w:rFonts w:ascii="Cambria Math" w:hAnsi="Cambria Math"/>
+              </w:rPr>
+              <m:t>s</m:t>
+            </m:r>
+          </m:e>
+          <m:sub>
+            <m:r>
+              <w:rPr>
+                <w:rFonts w:ascii="Cambria Math" w:hAnsi="Cambria Math"/>
+              </w:rPr>
+              <m:t>3</m:t>
+            </m:r>
+          </m:sub>
+        </m:sSub>
+      </m:oMath>
+    </w:p>
+    <w:p>
+      <w:pPr>
+        <w:pStyle w:val="ListParagraph"/>
+        <w:numPr>
+          <w:ilvl w:val="0"/>
+          <w:numId w:val="1"/>
+        </w:numPr>
+      </w:pPr>
+      <w:r>
+        <w:t xml:space="preserve">Add a directed edge </w:t>
+      </w:r>
+      <m:oMath>
+        <m:r>
+          <w:rPr>
+            <w:rFonts w:ascii="Cambria Math" w:hAnsi="Cambria Math"/>
+          </w:rPr>
+          <m:t>(</m:t>
+        </m:r>
+        <m:sSub>
+          <m:sSubPr>
+            <m:ctrlPr>
+              <w:rPr>
+                <w:rFonts w:ascii="Cambria Math" w:hAnsi="Cambria Math"/>
+                <w:i/>
+              </w:rPr>
+            </m:ctrlPr>
+          </m:sSubPr>
+          <m:e>
+            <m:r>
+              <w:rPr>
+                <w:rFonts w:ascii="Cambria Math" w:hAnsi="Cambria Math"/>
+              </w:rPr>
+              <m:t>s</m:t>
+            </m:r>
+          </m:e>
+          <m:sub>
+            <m:r>
+              <w:rPr>
+                <w:rFonts w:ascii="Cambria Math" w:hAnsi="Cambria Math"/>
+              </w:rPr>
+              <m:t>3</m:t>
+            </m:r>
+          </m:sub>
+        </m:sSub>
+        <m:r>
+          <w:rPr>
+            <w:rFonts w:ascii="Cambria Math" w:hAnsi="Cambria Math"/>
+          </w:rPr>
+          <m:t>,s)</m:t>
+        </m:r>
+      </m:oMath>
+      <w:r>
+        <w:t xml:space="preserve"> with capacity </w:t>
+      </w:r>
+      <m:oMath>
+        <m:sSub>
+          <m:sSubPr>
+            <m:ctrlPr>
+              <w:rPr>
+                <w:rFonts w:ascii="Cambria Math" w:hAnsi="Cambria Math"/>
+                <w:i/>
+              </w:rPr>
+            </m:ctrlPr>
+          </m:sSubPr>
+          <m:e>
+            <m:r>
+              <w:rPr>
+                <w:rFonts w:ascii="Cambria Math" w:hAnsi="Cambria Math"/>
+              </w:rPr>
+              <m:t>C</m:t>
+            </m:r>
+          </m:e>
+          <m:sub>
+            <m:r>
+              <w:rPr>
+                <w:rFonts w:ascii="Cambria Math" w:hAnsi="Cambria Math"/>
+              </w:rPr>
+              <m:t>1</m:t>
+            </m:r>
+          </m:sub>
+        </m:sSub>
+        <m:r>
+          <w:rPr>
+            <w:rFonts w:ascii="Cambria Math" w:hAnsi="Cambria Math"/>
+          </w:rPr>
+          <m:t>+</m:t>
+        </m:r>
+        <m:sSub>
+          <m:sSubPr>
+            <m:ctrlPr>
+              <w:rPr>
+                <w:rFonts w:ascii="Cambria Math" w:hAnsi="Cambria Math"/>
+                <w:i/>
+              </w:rPr>
+            </m:ctrlPr>
+          </m:sSubPr>
+          <m:e>
+            <m:r>
+              <w:rPr>
+                <w:rFonts w:ascii="Cambria Math" w:hAnsi="Cambria Math"/>
+              </w:rPr>
+              <m:t>C</m:t>
+            </m:r>
+          </m:e>
+          <m:sub>
+            <m:r>
+              <w:rPr>
+                <w:rFonts w:ascii="Cambria Math" w:hAnsi="Cambria Math"/>
+              </w:rPr>
+              <m:t>2</m:t>
+            </m:r>
+          </m:sub>
+        </m:sSub>
+      </m:oMath>
+    </w:p>
+    <w:p>
+      <w:pPr>
+        <w:pStyle w:val="ListParagraph"/>
+        <w:numPr>
+          <w:ilvl w:val="0"/>
+          <w:numId w:val="1"/>
+        </w:numPr>
+      </w:pPr>
+      <w:r>
+        <w:t xml:space="preserve">add a </w:t>
+      </w:r>
+      <w:r>
+        <w:t xml:space="preserve">new </w:t>
+      </w:r>
+      <w:r>
+        <w:t xml:space="preserve">node </w:t>
       </w:r>
       <m:oMath>
         <m:sSub>
@@ -707,47 +984,144 @@
           </w:rPr>
           <m:t>=</m:t>
         </m:r>
-        <m:r>
-          <w:rPr>
-            <w:rFonts w:ascii="Cambria Math" w:hAnsi="Cambria Math"/>
-          </w:rPr>
-          <m:t>⌈</m:t>
-        </m:r>
-        <m:f>
-          <m:fPr>
-            <m:ctrlPr>
-              <w:rPr>
-                <w:rFonts w:ascii="Cambria Math" w:hAnsi="Cambria Math"/>
-                <w:i/>
-              </w:rPr>
-            </m:ctrlPr>
-          </m:fPr>
-          <m:num>
+        <m:d>
+          <m:dPr>
+            <m:begChr m:val="⌈"/>
+            <m:endChr m:val="⌉"/>
+            <m:ctrlPr>
+              <w:rPr>
+                <w:rFonts w:ascii="Cambria Math" w:hAnsi="Cambria Math"/>
+                <w:i/>
+              </w:rPr>
+            </m:ctrlPr>
+          </m:dPr>
+          <m:e>
+            <m:f>
+              <m:fPr>
+                <m:ctrlPr>
+                  <w:rPr>
+                    <w:rFonts w:ascii="Cambria Math" w:hAnsi="Cambria Math"/>
+                    <w:i/>
+                  </w:rPr>
+                </m:ctrlPr>
+              </m:fPr>
+              <m:num>
+                <m:sSub>
+                  <m:sSubPr>
+                    <m:ctrlPr>
+                      <w:rPr>
+                        <w:rFonts w:ascii="Cambria Math" w:hAnsi="Cambria Math"/>
+                        <w:i/>
+                      </w:rPr>
+                    </m:ctrlPr>
+                  </m:sSubPr>
+                  <m:e>
+                    <m:r>
+                      <w:rPr>
+                        <w:rFonts w:ascii="Cambria Math" w:hAnsi="Cambria Math"/>
+                      </w:rPr>
+                      <m:t>C</m:t>
+                    </m:r>
+                  </m:e>
+                  <m:sub>
+                    <m:r>
+                      <w:rPr>
+                        <w:rFonts w:ascii="Cambria Math" w:hAnsi="Cambria Math"/>
+                      </w:rPr>
+                      <m:t>1</m:t>
+                    </m:r>
+                  </m:sub>
+                </m:sSub>
+                <m:r>
+                  <w:rPr>
+                    <w:rFonts w:ascii="Cambria Math" w:hAnsi="Cambria Math"/>
+                  </w:rPr>
+                  <m:t>+</m:t>
+                </m:r>
+                <m:sSub>
+                  <m:sSubPr>
+                    <m:ctrlPr>
+                      <w:rPr>
+                        <w:rFonts w:ascii="Cambria Math" w:hAnsi="Cambria Math"/>
+                        <w:i/>
+                      </w:rPr>
+                    </m:ctrlPr>
+                  </m:sSubPr>
+                  <m:e>
+                    <m:r>
+                      <w:rPr>
+                        <w:rFonts w:ascii="Cambria Math" w:hAnsi="Cambria Math"/>
+                      </w:rPr>
+                      <m:t>C</m:t>
+                    </m:r>
+                  </m:e>
+                  <m:sub>
+                    <m:r>
+                      <w:rPr>
+                        <w:rFonts w:ascii="Cambria Math" w:hAnsi="Cambria Math"/>
+                      </w:rPr>
+                      <m:t>2</m:t>
+                    </m:r>
+                  </m:sub>
+                </m:sSub>
+              </m:num>
+              <m:den>
+                <m:r>
+                  <w:rPr>
+                    <w:rFonts w:ascii="Cambria Math" w:hAnsi="Cambria Math"/>
+                  </w:rPr>
+                  <m:t>2</m:t>
+                </m:r>
+              </m:den>
+            </m:f>
+          </m:e>
+        </m:d>
+      </m:oMath>
+      <w:r>
+        <w:t xml:space="preserve"> (e.g. </w:t>
+      </w:r>
+      <m:oMath>
+        <m:sSub>
+          <m:sSubPr>
+            <m:ctrlPr>
+              <w:rPr>
+                <w:rFonts w:ascii="Cambria Math" w:hAnsi="Cambria Math"/>
+                <w:i/>
+              </w:rPr>
+            </m:ctrlPr>
+          </m:sSubPr>
+          <m:e>
             <m:r>
               <w:rPr>
                 <w:rFonts w:ascii="Cambria Math" w:hAnsi="Cambria Math"/>
               </w:rPr>
               <m:t>C</m:t>
             </m:r>
-          </m:num>
-          <m:den>
-            <m:r>
-              <w:rPr>
-                <w:rFonts w:ascii="Cambria Math" w:hAnsi="Cambria Math"/>
-              </w:rPr>
-              <m:t>2</m:t>
-            </m:r>
-          </m:den>
-        </m:f>
-        <m:r>
-          <w:rPr>
-            <w:rFonts w:ascii="Cambria Math" w:hAnsi="Cambria Math"/>
-          </w:rPr>
-          <m:t>⌉</m:t>
-        </m:r>
-      </m:oMath>
-      <w:r>
-        <w:t xml:space="preserve"> (e.g. </w:t>
+          </m:e>
+          <m:sub>
+            <m:r>
+              <w:rPr>
+                <w:rFonts w:ascii="Cambria Math" w:hAnsi="Cambria Math"/>
+              </w:rPr>
+              <m:t>half</m:t>
+            </m:r>
+          </m:sub>
+        </m:sSub>
+        <m:r>
+          <w:rPr>
+            <w:rFonts w:ascii="Cambria Math" w:hAnsi="Cambria Math"/>
+          </w:rPr>
+          <m:t>=3</m:t>
+        </m:r>
+      </m:oMath>
+      <w:r>
+        <w:t xml:space="preserve"> when </w:t>
+      </w:r>
+      <w:r>
+        <w:t>the numerator 6</w:t>
+      </w:r>
+      <w:r>
+        <w:t xml:space="preserve">, </w:t>
       </w:r>
       <m:oMath>
         <m:sSub>
@@ -780,80 +1154,15 @@
           <w:rPr>
             <w:rFonts w:ascii="Cambria Math" w:hAnsi="Cambria Math"/>
           </w:rPr>
-          <m:t>=3</m:t>
-        </m:r>
-      </m:oMath>
-      <w:r>
-        <w:t xml:space="preserve"> when </w:t>
-      </w:r>
-      <m:oMath>
-        <m:r>
-          <w:rPr>
-            <w:rFonts w:ascii="Cambria Math" w:hAnsi="Cambria Math"/>
-          </w:rPr>
-          <m:t>C</m:t>
-        </m:r>
-        <m:r>
-          <w:rPr>
-            <w:rFonts w:ascii="Cambria Math" w:hAnsi="Cambria Math"/>
-          </w:rPr>
-          <m:t>=6</m:t>
-        </m:r>
-      </m:oMath>
-      <w:r>
-        <w:t xml:space="preserve">, </w:t>
-      </w:r>
-      <m:oMath>
-        <m:sSub>
-          <m:sSubPr>
-            <m:ctrlPr>
-              <w:rPr>
-                <w:rFonts w:ascii="Cambria Math" w:hAnsi="Cambria Math"/>
-                <w:i/>
-              </w:rPr>
-            </m:ctrlPr>
-          </m:sSubPr>
-          <m:e>
-            <m:r>
-              <w:rPr>
-                <w:rFonts w:ascii="Cambria Math" w:hAnsi="Cambria Math"/>
-              </w:rPr>
-              <m:t>C</m:t>
-            </m:r>
-          </m:e>
-          <m:sub>
-            <m:r>
-              <w:rPr>
-                <w:rFonts w:ascii="Cambria Math" w:hAnsi="Cambria Math"/>
-              </w:rPr>
-              <m:t>half</m:t>
-            </m:r>
-          </m:sub>
-        </m:sSub>
-        <m:r>
-          <w:rPr>
-            <w:rFonts w:ascii="Cambria Math" w:hAnsi="Cambria Math"/>
-          </w:rPr>
           <m:t>=4</m:t>
         </m:r>
       </m:oMath>
       <w:r>
-        <w:t xml:space="preserve"> when </w:t>
-      </w:r>
-      <m:oMath>
-        <m:r>
-          <w:rPr>
-            <w:rFonts w:ascii="Cambria Math" w:hAnsi="Cambria Math"/>
-          </w:rPr>
-          <m:t>C</m:t>
-        </m:r>
-        <m:r>
-          <w:rPr>
-            <w:rFonts w:ascii="Cambria Math" w:hAnsi="Cambria Math"/>
-          </w:rPr>
-          <m:t>=7</m:t>
-        </m:r>
-      </m:oMath>
+        <w:t xml:space="preserve"> whe</w:t>
+      </w:r>
+      <w:r>
+        <w:t>n the numerator is 7</w:t>
+      </w:r>
       <w:r>
         <w:t>)</w:t>
       </w:r>
@@ -953,7 +1262,13 @@
           <w:rPr>
             <w:rFonts w:ascii="Cambria Math" w:hAnsi="Cambria Math"/>
           </w:rPr>
-          <m:t>vMa</m:t>
+          <m:t>f</m:t>
+        </m:r>
+        <m:r>
+          <w:rPr>
+            <w:rFonts w:ascii="Cambria Math" w:hAnsi="Cambria Math"/>
+          </w:rPr>
+          <m:t>Ma</m:t>
         </m:r>
         <m:sSub>
           <m:sSubPr>
@@ -985,13 +1300,25 @@
           <w:rPr>
             <w:rFonts w:ascii="Cambria Math" w:hAnsi="Cambria Math"/>
           </w:rPr>
+          <m:t>+1</m:t>
+        </m:r>
+        <m:r>
+          <w:rPr>
+            <w:rFonts w:ascii="Cambria Math" w:hAnsi="Cambria Math"/>
+          </w:rPr>
           <m:t>,</m:t>
         </m:r>
         <m:r>
           <w:rPr>
             <w:rFonts w:ascii="Cambria Math" w:hAnsi="Cambria Math"/>
           </w:rPr>
-          <m:t>vMa</m:t>
+          <m:t>f</m:t>
+        </m:r>
+        <m:r>
+          <w:rPr>
+            <w:rFonts w:ascii="Cambria Math" w:hAnsi="Cambria Math"/>
+          </w:rPr>
+          <m:t>Ma</m:t>
         </m:r>
         <m:sSub>
           <m:sSubPr>
@@ -1019,6 +1346,12 @@
             </m:r>
           </m:sub>
         </m:sSub>
+        <m:r>
+          <w:rPr>
+            <w:rFonts w:ascii="Cambria Math" w:hAnsi="Cambria Math"/>
+          </w:rPr>
+          <m:t>+1</m:t>
+        </m:r>
         <m:r>
           <w:rPr>
             <w:rFonts w:ascii="Cambria Math" w:hAnsi="Cambria Math"/>
@@ -1085,15 +1418,38 @@
         <w:t xml:space="preserve">run the Ford-Fulkerson algorithm on this new graph with source </w:t>
       </w:r>
       <m:oMath>
-        <m:r>
-          <w:rPr>
-            <w:rFonts w:ascii="Cambria Math" w:hAnsi="Cambria Math"/>
-          </w:rPr>
-          <m:t>s</m:t>
-        </m:r>
-      </m:oMath>
-      <w:r>
-        <w:t xml:space="preserve"> (the old source) and sink </w:t>
+        <m:sSub>
+          <m:sSubPr>
+            <m:ctrlPr>
+              <w:rPr>
+                <w:rFonts w:ascii="Cambria Math" w:hAnsi="Cambria Math"/>
+                <w:i/>
+              </w:rPr>
+            </m:ctrlPr>
+          </m:sSubPr>
+          <m:e>
+            <m:r>
+              <w:rPr>
+                <w:rFonts w:ascii="Cambria Math" w:hAnsi="Cambria Math"/>
+              </w:rPr>
+              <m:t>s</m:t>
+            </m:r>
+          </m:e>
+          <m:sub>
+            <m:r>
+              <w:rPr>
+                <w:rFonts w:ascii="Cambria Math" w:hAnsi="Cambria Math"/>
+              </w:rPr>
+              <m:t>3</m:t>
+            </m:r>
+          </m:sub>
+        </m:sSub>
+      </m:oMath>
+      <w:r>
+        <w:t xml:space="preserve"> </w:t>
+      </w:r>
+      <w:r>
+        <w:t xml:space="preserve">and sink </w:t>
       </w:r>
       <m:oMath>
         <m:sSub>
@@ -1136,12 +1492,95 @@
         </w:numPr>
       </w:pPr>
       <w:r>
-        <w:t>Flow on edge</w:t>
+        <w:t xml:space="preserve">Let </w:t>
+      </w:r>
+      <m:oMath>
+        <m:r>
+          <w:rPr>
+            <w:rFonts w:ascii="Cambria Math" w:hAnsi="Cambria Math"/>
+          </w:rPr>
+          <m:t>vMa</m:t>
+        </m:r>
+        <m:sSub>
+          <m:sSubPr>
+            <m:ctrlPr>
+              <w:rPr>
+                <w:rFonts w:ascii="Cambria Math" w:hAnsi="Cambria Math"/>
+                <w:i/>
+              </w:rPr>
+            </m:ctrlPr>
+          </m:sSubPr>
+          <m:e>
+            <m:r>
+              <w:rPr>
+                <w:rFonts w:ascii="Cambria Math" w:hAnsi="Cambria Math"/>
+              </w:rPr>
+              <m:t>x</m:t>
+            </m:r>
+          </m:e>
+          <m:sub>
+            <m:r>
+              <w:rPr>
+                <w:rFonts w:ascii="Cambria Math" w:hAnsi="Cambria Math"/>
+              </w:rPr>
+              <m:t>1</m:t>
+            </m:r>
+          </m:sub>
+        </m:sSub>
+      </m:oMath>
+      <w:r>
+        <w:t xml:space="preserve"> and </w:t>
+      </w:r>
+      <m:oMath>
+        <m:r>
+          <w:rPr>
+            <w:rFonts w:ascii="Cambria Math" w:hAnsi="Cambria Math"/>
+          </w:rPr>
+          <m:t>vMa</m:t>
+        </m:r>
+        <m:sSub>
+          <m:sSubPr>
+            <m:ctrlPr>
+              <w:rPr>
+                <w:rFonts w:ascii="Cambria Math" w:hAnsi="Cambria Math"/>
+                <w:i/>
+              </w:rPr>
+            </m:ctrlPr>
+          </m:sSubPr>
+          <m:e>
+            <m:r>
+              <w:rPr>
+                <w:rFonts w:ascii="Cambria Math" w:hAnsi="Cambria Math"/>
+              </w:rPr>
+              <m:t>x</m:t>
+            </m:r>
+          </m:e>
+          <m:sub>
+            <m:r>
+              <w:rPr>
+                <w:rFonts w:ascii="Cambria Math" w:hAnsi="Cambria Math"/>
+              </w:rPr>
+              <m:t>2</m:t>
+            </m:r>
+          </m:sub>
+        </m:sSub>
+      </m:oMath>
+      <w:r>
+        <w:t xml:space="preserve"> equal the f</w:t>
+      </w:r>
+      <w:r>
+        <w:t>low</w:t>
       </w:r>
       <w:r>
         <w:t>s</w:t>
       </w:r>
       <w:r>
+        <w:t xml:space="preserve"> on edge</w:t>
+      </w:r>
+      <w:r>
+        <w:t>s</w:t>
+      </w:r>
+      <w:r>
         <w:t xml:space="preserve"> </w:t>
       </w:r>
       <m:oMath>
@@ -1220,149 +1659,82 @@
         <w:t xml:space="preserve"> and </w:t>
       </w:r>
       <m:oMath>
-        <m:r>
-          <w:rPr>
-            <w:rFonts w:ascii="Cambria Math" w:hAnsi="Cambria Math"/>
-          </w:rPr>
-          <m:t>(</m:t>
-        </m:r>
-        <m:sSub>
-          <m:sSubPr>
-            <m:ctrlPr>
-              <w:rPr>
-                <w:rFonts w:ascii="Cambria Math" w:hAnsi="Cambria Math"/>
-                <w:i/>
-              </w:rPr>
-            </m:ctrlPr>
-          </m:sSubPr>
-          <m:e>
-            <m:r>
-              <w:rPr>
-                <w:rFonts w:ascii="Cambria Math" w:hAnsi="Cambria Math"/>
-              </w:rPr>
-              <m:t>t</m:t>
-            </m:r>
-          </m:e>
-          <m:sub>
-            <m:r>
-              <w:rPr>
-                <w:rFonts w:ascii="Cambria Math" w:hAnsi="Cambria Math"/>
-              </w:rPr>
-              <m:t>2</m:t>
-            </m:r>
-          </m:sub>
-        </m:sSub>
-        <m:r>
-          <w:rPr>
-            <w:rFonts w:ascii="Cambria Math" w:hAnsi="Cambria Math"/>
-          </w:rPr>
-          <m:t>,</m:t>
-        </m:r>
-        <m:sSub>
-          <m:sSubPr>
-            <m:ctrlPr>
-              <w:rPr>
-                <w:rFonts w:ascii="Cambria Math" w:hAnsi="Cambria Math"/>
-                <w:i/>
-              </w:rPr>
-            </m:ctrlPr>
-          </m:sSubPr>
-          <m:e>
-            <m:r>
-              <w:rPr>
-                <w:rFonts w:ascii="Cambria Math" w:hAnsi="Cambria Math"/>
-              </w:rPr>
-              <m:t>t</m:t>
-            </m:r>
-          </m:e>
-          <m:sub>
-            <m:r>
-              <w:rPr>
-                <w:rFonts w:ascii="Cambria Math" w:hAnsi="Cambria Math"/>
-              </w:rPr>
-              <m:t>new</m:t>
-            </m:r>
-          </m:sub>
-        </m:sSub>
-        <m:r>
-          <w:rPr>
-            <w:rFonts w:ascii="Cambria Math" w:hAnsi="Cambria Math"/>
-          </w:rPr>
-          <m:t>)</m:t>
-        </m:r>
-      </m:oMath>
-      <w:r>
-        <w:t xml:space="preserve"> are the fair flows</w:t>
-      </w:r>
-      <w:r>
-        <w:t xml:space="preserve"> to </w:t>
-      </w:r>
-      <m:oMath>
-        <m:sSub>
-          <m:sSubPr>
-            <m:ctrlPr>
-              <w:rPr>
-                <w:rFonts w:ascii="Cambria Math" w:hAnsi="Cambria Math"/>
-                <w:i/>
-              </w:rPr>
-            </m:ctrlPr>
-          </m:sSubPr>
-          <m:e>
-            <m:r>
-              <w:rPr>
-                <w:rFonts w:ascii="Cambria Math" w:hAnsi="Cambria Math"/>
-              </w:rPr>
-              <m:t>t</m:t>
-            </m:r>
-          </m:e>
-          <m:sub>
-            <m:r>
-              <w:rPr>
-                <w:rFonts w:ascii="Cambria Math" w:hAnsi="Cambria Math"/>
-              </w:rPr>
-              <m:t>1</m:t>
-            </m:r>
-          </m:sub>
-        </m:sSub>
-      </m:oMath>
-      <w:r>
-        <w:t xml:space="preserve"> and </w:t>
-      </w:r>
-      <m:oMath>
-        <m:sSub>
-          <m:sSubPr>
-            <m:ctrlPr>
-              <w:rPr>
-                <w:rFonts w:ascii="Cambria Math" w:hAnsi="Cambria Math"/>
-                <w:i/>
-              </w:rPr>
-            </m:ctrlPr>
-          </m:sSubPr>
-          <m:e>
-            <m:r>
-              <w:rPr>
-                <w:rFonts w:ascii="Cambria Math" w:hAnsi="Cambria Math"/>
-              </w:rPr>
-              <m:t>t</m:t>
-            </m:r>
-          </m:e>
-          <m:sub>
-            <m:r>
-              <w:rPr>
-                <w:rFonts w:ascii="Cambria Math" w:hAnsi="Cambria Math"/>
-              </w:rPr>
-              <m:t>2</m:t>
-            </m:r>
-          </m:sub>
-        </m:sSub>
+        <m:d>
+          <m:dPr>
+            <m:ctrlPr>
+              <w:rPr>
+                <w:rFonts w:ascii="Cambria Math" w:hAnsi="Cambria Math"/>
+                <w:i/>
+              </w:rPr>
+            </m:ctrlPr>
+          </m:dPr>
+          <m:e>
+            <m:sSub>
+              <m:sSubPr>
+                <m:ctrlPr>
+                  <w:rPr>
+                    <w:rFonts w:ascii="Cambria Math" w:hAnsi="Cambria Math"/>
+                    <w:i/>
+                  </w:rPr>
+                </m:ctrlPr>
+              </m:sSubPr>
+              <m:e>
+                <m:r>
+                  <w:rPr>
+                    <w:rFonts w:ascii="Cambria Math" w:hAnsi="Cambria Math"/>
+                  </w:rPr>
+                  <m:t>t</m:t>
+                </m:r>
+              </m:e>
+              <m:sub>
+                <m:r>
+                  <w:rPr>
+                    <w:rFonts w:ascii="Cambria Math" w:hAnsi="Cambria Math"/>
+                  </w:rPr>
+                  <m:t>2</m:t>
+                </m:r>
+              </m:sub>
+            </m:sSub>
+            <m:r>
+              <w:rPr>
+                <w:rFonts w:ascii="Cambria Math" w:hAnsi="Cambria Math"/>
+              </w:rPr>
+              <m:t>,</m:t>
+            </m:r>
+            <m:sSub>
+              <m:sSubPr>
+                <m:ctrlPr>
+                  <w:rPr>
+                    <w:rFonts w:ascii="Cambria Math" w:hAnsi="Cambria Math"/>
+                    <w:i/>
+                  </w:rPr>
+                </m:ctrlPr>
+              </m:sSubPr>
+              <m:e>
+                <m:r>
+                  <w:rPr>
+                    <w:rFonts w:ascii="Cambria Math" w:hAnsi="Cambria Math"/>
+                  </w:rPr>
+                  <m:t>t</m:t>
+                </m:r>
+              </m:e>
+              <m:sub>
+                <m:r>
+                  <w:rPr>
+                    <w:rFonts w:ascii="Cambria Math" w:hAnsi="Cambria Math"/>
+                  </w:rPr>
+                  <m:t>new</m:t>
+                </m:r>
+              </m:sub>
+            </m:sSub>
+          </m:e>
+        </m:d>
       </m:oMath>
       <w:r>
         <w:t>, respectively</w:t>
       </w:r>
-      <w:bookmarkStart w:id="0" w:name="_GoBack"/>
-      <w:bookmarkEnd w:id="0"/>
-      <w:r>
-        <w:t>.</w:t>
+      <w:r>
+        <w:t>. They are the fair flows.</w:t>
       </w:r>
     </w:p>
     <w:p>
@@ -1458,44 +1830,221 @@
         <w:t xml:space="preserve"> </w:t>
       </w:r>
       <w:r>
-        <w:t xml:space="preserve">When trying to make </w:t>
-      </w:r>
-      <w:r>
-        <w:t xml:space="preserve">the </w:t>
-      </w:r>
-      <w:r>
-        <w:t xml:space="preserve">flow </w:t>
-      </w:r>
-      <w:r>
-        <w:t>fair,</w:t>
+        <w:t xml:space="preserve">We could thus restrict </w:t>
+      </w:r>
+      <m:oMath>
+        <m:r>
+          <w:rPr>
+            <w:rFonts w:ascii="Cambria Math" w:hAnsi="Cambria Math"/>
+          </w:rPr>
+          <m:t>C</m:t>
+        </m:r>
+      </m:oMath>
+      <w:r>
+        <w:t xml:space="preserve"> to </w:t>
+      </w:r>
+      <w:r>
+        <w:t xml:space="preserve">this minimum to save time, which is implemented </w:t>
+      </w:r>
+      <w:r>
+        <w:t xml:space="preserve">in </w:t>
+      </w:r>
+      <w:r>
+        <w:t>steps 1 through 4</w:t>
+      </w:r>
+      <w:r>
+        <w:t>.</w:t>
       </w:r>
       <w:r>
         <w:t xml:space="preserve"> </w:t>
       </w:r>
       <w:r>
-        <w:t xml:space="preserve">we must consider what conditions would make it </w:t>
-      </w:r>
-      <w:r>
-        <w:softHyphen/>
-      </w:r>
-      <w:r>
-        <w:rPr>
-          <w:i/>
-        </w:rPr>
-        <w:t>un</w:t>
-      </w:r>
-      <w:r>
-        <w:t>fair.</w:t>
-      </w:r>
-      <w:r>
-        <w:t xml:space="preserve"> Th</w:t>
-      </w:r>
-      <w:r>
-        <w:t>e flow would be unfair when</w:t>
+        <w:t xml:space="preserve">Also observe that </w:t>
+      </w:r>
+      <m:oMath>
+        <m:r>
+          <w:rPr>
+            <w:rFonts w:ascii="Cambria Math" w:hAnsi="Cambria Math"/>
+          </w:rPr>
+          <m:t>vMa</m:t>
+        </m:r>
+        <m:sSub>
+          <m:sSubPr>
+            <m:ctrlPr>
+              <w:rPr>
+                <w:rFonts w:ascii="Cambria Math" w:hAnsi="Cambria Math"/>
+                <w:i/>
+              </w:rPr>
+            </m:ctrlPr>
+          </m:sSubPr>
+          <m:e>
+            <m:r>
+              <w:rPr>
+                <w:rFonts w:ascii="Cambria Math" w:hAnsi="Cambria Math"/>
+              </w:rPr>
+              <m:t>x</m:t>
+            </m:r>
+          </m:e>
+          <m:sub>
+            <m:r>
+              <w:rPr>
+                <w:rFonts w:ascii="Cambria Math" w:hAnsi="Cambria Math"/>
+              </w:rPr>
+              <m:t>i</m:t>
+            </m:r>
+          </m:sub>
+        </m:sSub>
+        <m:r>
+          <w:rPr>
+            <w:rFonts w:ascii="Cambria Math" w:hAnsi="Cambria Math"/>
+          </w:rPr>
+          <m:t>≤fMa</m:t>
+        </m:r>
+        <m:sSub>
+          <m:sSubPr>
+            <m:ctrlPr>
+              <w:rPr>
+                <w:rFonts w:ascii="Cambria Math" w:hAnsi="Cambria Math"/>
+                <w:i/>
+              </w:rPr>
+            </m:ctrlPr>
+          </m:sSubPr>
+          <m:e>
+            <m:r>
+              <w:rPr>
+                <w:rFonts w:ascii="Cambria Math" w:hAnsi="Cambria Math"/>
+              </w:rPr>
+              <m:t>x</m:t>
+            </m:r>
+          </m:e>
+          <m:sub>
+            <m:r>
+              <w:rPr>
+                <w:rFonts w:ascii="Cambria Math" w:hAnsi="Cambria Math"/>
+              </w:rPr>
+              <m:t>i</m:t>
+            </m:r>
+          </m:sub>
+        </m:sSub>
+      </m:oMath>
+      <w:r>
+        <w:t xml:space="preserve"> for </w:t>
+      </w:r>
+      <m:oMath>
+        <m:r>
+          <w:rPr>
+            <w:rFonts w:ascii="Cambria Math" w:hAnsi="Cambria Math"/>
+          </w:rPr>
+          <m:t>i=1</m:t>
+        </m:r>
+        <m:r>
+          <w:rPr>
+            <w:rFonts w:ascii="Cambria Math" w:hAnsi="Cambria Math"/>
+          </w:rPr>
+          <m:t>,2</m:t>
+        </m:r>
+      </m:oMath>
+      <w:r>
+        <w:t xml:space="preserve"> because </w:t>
+      </w:r>
+      <m:oMath>
+        <m:r>
+          <w:rPr>
+            <w:rFonts w:ascii="Cambria Math" w:hAnsi="Cambria Math"/>
+          </w:rPr>
+          <m:t>fMa</m:t>
+        </m:r>
+        <m:sSub>
+          <m:sSubPr>
+            <m:ctrlPr>
+              <w:rPr>
+                <w:rFonts w:ascii="Cambria Math" w:hAnsi="Cambria Math"/>
+                <w:i/>
+              </w:rPr>
+            </m:ctrlPr>
+          </m:sSubPr>
+          <m:e>
+            <m:r>
+              <w:rPr>
+                <w:rFonts w:ascii="Cambria Math" w:hAnsi="Cambria Math"/>
+              </w:rPr>
+              <m:t>x</m:t>
+            </m:r>
+          </m:e>
+          <m:sub>
+            <m:r>
+              <w:rPr>
+                <w:rFonts w:ascii="Cambria Math" w:hAnsi="Cambria Math"/>
+              </w:rPr>
+              <m:t>i</m:t>
+            </m:r>
+          </m:sub>
+        </m:sSub>
+      </m:oMath>
+      <w:r>
+        <w:t xml:space="preserve"> is computed when there’s no constraints put on the problem</w:t>
+      </w:r>
+      <w:r>
+        <w:t>.</w:t>
       </w:r>
       <w:r>
         <w:t xml:space="preserve"> </w:t>
       </w:r>
+      <w:r>
+        <w:t>So</w:t>
+      </w:r>
+      <w:r>
+        <w:t>,</w:t>
+      </w:r>
+      <w:r>
+        <w:t xml:space="preserve"> for the flows to be fair, </w:t>
+      </w:r>
+      <w:r>
+        <w:t xml:space="preserve">both flows cannot exceed the smaller of the </w:t>
+      </w:r>
+      <m:oMath>
+        <m:r>
+          <w:rPr>
+            <w:rFonts w:ascii="Cambria Math" w:hAnsi="Cambria Math"/>
+          </w:rPr>
+          <m:t>fMa</m:t>
+        </m:r>
+        <m:sSub>
+          <m:sSubPr>
+            <m:ctrlPr>
+              <w:rPr>
+                <w:rFonts w:ascii="Cambria Math" w:hAnsi="Cambria Math"/>
+                <w:i/>
+              </w:rPr>
+            </m:ctrlPr>
+          </m:sSubPr>
+          <m:e>
+            <m:r>
+              <w:rPr>
+                <w:rFonts w:ascii="Cambria Math" w:hAnsi="Cambria Math"/>
+              </w:rPr>
+              <m:t>x</m:t>
+            </m:r>
+          </m:e>
+          <m:sub>
+            <m:r>
+              <w:rPr>
+                <w:rFonts w:ascii="Cambria Math" w:hAnsi="Cambria Math"/>
+              </w:rPr>
+              <m:t>i</m:t>
+            </m:r>
+          </m:sub>
+        </m:sSub>
+      </m:oMath>
+      <w:r>
+        <w:t>’s by more than 1.</w:t>
+      </w:r>
+      <w:r>
+        <w:t xml:space="preserve"> </w:t>
+      </w:r>
+      <w:r>
+        <w:t xml:space="preserve">If both of them are greater than </w:t>
+      </w:r>
       <m:oMath>
         <m:sSub>
           <m:sSubPr>
@@ -1519,13 +2068,13 @@
               <w:rPr>
                 <w:rFonts w:ascii="Cambria Math" w:hAnsi="Cambria Math"/>
               </w:rPr>
-              <m:t>1</m:t>
-            </m:r>
-          </m:sub>
-        </m:sSub>
-      </m:oMath>
-      <w:r>
-        <w:t xml:space="preserve"> and </w:t>
+              <m:t>half</m:t>
+            </m:r>
+          </m:sub>
+        </m:sSub>
+      </m:oMath>
+      <w:r>
+        <w:t xml:space="preserve">, then the fair flows have to be upper bounded by </w:t>
       </w:r>
       <m:oMath>
         <m:sSub>
@@ -1550,52 +2099,103 @@
               <w:rPr>
                 <w:rFonts w:ascii="Cambria Math" w:hAnsi="Cambria Math"/>
               </w:rPr>
+              <m:t>half</m:t>
+            </m:r>
+          </m:sub>
+        </m:sSub>
+      </m:oMath>
+      <w:r>
+        <w:t xml:space="preserve">. </w:t>
+      </w:r>
+      <m:oMath>
+        <m:sSub>
+          <m:sSubPr>
+            <m:ctrlPr>
+              <w:rPr>
+                <w:rFonts w:ascii="Cambria Math" w:hAnsi="Cambria Math"/>
+                <w:i/>
+              </w:rPr>
+            </m:ctrlPr>
+          </m:sSubPr>
+          <m:e>
+            <m:r>
+              <w:rPr>
+                <w:rFonts w:ascii="Cambria Math" w:hAnsi="Cambria Math"/>
+              </w:rPr>
+              <m:t>C</m:t>
+            </m:r>
+          </m:e>
+          <m:sub>
+            <m:r>
+              <w:rPr>
+                <w:rFonts w:ascii="Cambria Math" w:hAnsi="Cambria Math"/>
+              </w:rPr>
+              <m:t>half</m:t>
+            </m:r>
+          </m:sub>
+        </m:sSub>
+      </m:oMath>
+      <w:r>
+        <w:t xml:space="preserve"> is defined like that because when </w:t>
+      </w:r>
+      <m:oMath>
+        <m:r>
+          <w:rPr>
+            <w:rFonts w:ascii="Cambria Math" w:hAnsi="Cambria Math"/>
+          </w:rPr>
+          <m:t>C</m:t>
+        </m:r>
+      </m:oMath>
+      <w:r>
+        <w:t xml:space="preserve"> is even, then obviously each sink cannot exceed </w:t>
+      </w:r>
+      <m:oMath>
+        <m:f>
+          <m:fPr>
+            <m:ctrlPr>
+              <w:rPr>
+                <w:rFonts w:ascii="Cambria Math" w:hAnsi="Cambria Math"/>
+                <w:i/>
+              </w:rPr>
+            </m:ctrlPr>
+          </m:fPr>
+          <m:num>
+            <m:r>
+              <w:rPr>
+                <w:rFonts w:ascii="Cambria Math" w:hAnsi="Cambria Math"/>
+              </w:rPr>
+              <m:t>C</m:t>
+            </m:r>
+          </m:num>
+          <m:den>
+            <m:r>
+              <w:rPr>
+                <w:rFonts w:ascii="Cambria Math" w:hAnsi="Cambria Math"/>
+              </w:rPr>
               <m:t>2</m:t>
             </m:r>
-          </m:sub>
-        </m:sSub>
-      </m:oMath>
-      <w:r>
-        <w:t xml:space="preserve"> differ by more than 1 </w:t>
-      </w:r>
-      <w:r>
-        <w:rPr>
-          <w:i/>
-        </w:rPr>
-        <w:t xml:space="preserve">and </w:t>
-      </w:r>
-      <w:r>
-        <w:t xml:space="preserve">when the graph allows for </w:t>
-      </w:r>
-      <m:oMath>
-        <m:sSub>
-          <m:sSubPr>
-            <m:ctrlPr>
-              <w:rPr>
-                <w:rFonts w:ascii="Cambria Math" w:hAnsi="Cambria Math"/>
-                <w:i/>
-              </w:rPr>
-            </m:ctrlPr>
-          </m:sSubPr>
-          <m:e>
-            <m:r>
-              <w:rPr>
-                <w:rFonts w:ascii="Cambria Math" w:hAnsi="Cambria Math"/>
-              </w:rPr>
-              <m:t>v</m:t>
-            </m:r>
-          </m:e>
-          <m:sub>
-            <m:r>
-              <w:rPr>
-                <w:rFonts w:ascii="Cambria Math" w:hAnsi="Cambria Math"/>
-              </w:rPr>
-              <m:t>1</m:t>
-            </m:r>
-          </m:sub>
-        </m:sSub>
+          </m:den>
+        </m:f>
+      </m:oMath>
+      <w:r>
+        <w:t xml:space="preserve">, but if </w:t>
+      </w:r>
+      <m:oMath>
+        <m:r>
+          <w:rPr>
+            <w:rFonts w:ascii="Cambria Math" w:hAnsi="Cambria Math"/>
+          </w:rPr>
+          <m:t>C</m:t>
+        </m:r>
+      </m:oMath>
+      <w:r>
+        <w:t xml:space="preserve"> is odd, say 7, then the fair flows could be 3 and 4, which are upper bounded by </w:t>
+      </w:r>
+      <m:oMath>
         <m:d>
           <m:dPr>
+            <m:begChr m:val="⌈"/>
+            <m:endChr m:val="⌉"/>
             <m:ctrlPr>
               <w:rPr>
                 <w:rFonts w:ascii="Cambria Math" w:hAnsi="Cambria Math"/>
@@ -1604,14 +2204,369 @@
             </m:ctrlPr>
           </m:dPr>
           <m:e>
-            <m:r>
-              <w:rPr>
-                <w:rFonts w:ascii="Cambria Math" w:hAnsi="Cambria Math"/>
-              </w:rPr>
-              <m:t>f</m:t>
-            </m:r>
+            <m:f>
+              <m:fPr>
+                <m:ctrlPr>
+                  <w:rPr>
+                    <w:rFonts w:ascii="Cambria Math" w:hAnsi="Cambria Math"/>
+                    <w:i/>
+                  </w:rPr>
+                </m:ctrlPr>
+              </m:fPr>
+              <m:num>
+                <m:r>
+                  <w:rPr>
+                    <w:rFonts w:ascii="Cambria Math" w:hAnsi="Cambria Math"/>
+                  </w:rPr>
+                  <m:t>C</m:t>
+                </m:r>
+              </m:num>
+              <m:den>
+                <m:r>
+                  <w:rPr>
+                    <w:rFonts w:ascii="Cambria Math" w:hAnsi="Cambria Math"/>
+                  </w:rPr>
+                  <m:t>2</m:t>
+                </m:r>
+              </m:den>
+            </m:f>
           </m:e>
         </m:d>
+        <m:r>
+          <w:rPr>
+            <w:rFonts w:ascii="Cambria Math" w:hAnsi="Cambria Math"/>
+          </w:rPr>
+          <m:t>=4</m:t>
+        </m:r>
+      </m:oMath>
+      <w:r>
+        <w:t xml:space="preserve">. </w:t>
+      </w:r>
+      <w:r>
+        <w:t xml:space="preserve">Thus, the fair flows to the two sinks have to be restricted to the three-way minimum </w:t>
+      </w:r>
+      <w:r>
+        <w:t>in step 1</w:t>
+      </w:r>
+      <w:r>
+        <w:t>6</w:t>
+      </w:r>
+      <w:r>
+        <w:t>, which is implemented in step 1</w:t>
+      </w:r>
+      <w:r>
+        <w:t>7</w:t>
+      </w:r>
+      <w:r>
+        <w:t>.</w:t>
+      </w:r>
+      <w:r>
+        <w:t xml:space="preserve"> The explanation for step 11 is </w:t>
+      </w:r>
+      <w:r>
+        <w:t xml:space="preserve">that </w:t>
+      </w:r>
+      <w:r>
+        <w:t xml:space="preserve">the </w:t>
+      </w:r>
+      <w:r>
+        <w:t xml:space="preserve">total flow that goes into </w:t>
+      </w:r>
+      <m:oMath>
+        <m:sSub>
+          <m:sSubPr>
+            <m:ctrlPr>
+              <w:rPr>
+                <w:rFonts w:ascii="Cambria Math" w:hAnsi="Cambria Math"/>
+                <w:i/>
+              </w:rPr>
+            </m:ctrlPr>
+          </m:sSubPr>
+          <m:e>
+            <m:r>
+              <w:rPr>
+                <w:rFonts w:ascii="Cambria Math" w:hAnsi="Cambria Math"/>
+              </w:rPr>
+              <m:t>t</m:t>
+            </m:r>
+          </m:e>
+          <m:sub>
+            <m:r>
+              <w:rPr>
+                <w:rFonts w:ascii="Cambria Math" w:hAnsi="Cambria Math"/>
+              </w:rPr>
+              <m:t>3</m:t>
+            </m:r>
+          </m:sub>
+        </m:sSub>
+      </m:oMath>
+      <w:r>
+        <w:t xml:space="preserve"> cannot exceed the </w:t>
+      </w:r>
+      <m:oMath>
+        <m:sSub>
+          <m:sSubPr>
+            <m:ctrlPr>
+              <w:rPr>
+                <w:rFonts w:ascii="Cambria Math" w:hAnsi="Cambria Math"/>
+                <w:i/>
+              </w:rPr>
+            </m:ctrlPr>
+          </m:sSubPr>
+          <m:e>
+            <m:r>
+              <w:rPr>
+                <w:rFonts w:ascii="Cambria Math" w:hAnsi="Cambria Math"/>
+              </w:rPr>
+              <m:t>C</m:t>
+            </m:r>
+          </m:e>
+          <m:sub>
+            <m:r>
+              <w:rPr>
+                <w:rFonts w:ascii="Cambria Math" w:hAnsi="Cambria Math"/>
+              </w:rPr>
+              <m:t>1</m:t>
+            </m:r>
+          </m:sub>
+        </m:sSub>
+        <m:r>
+          <w:rPr>
+            <w:rFonts w:ascii="Cambria Math" w:hAnsi="Cambria Math"/>
+          </w:rPr>
+          <m:t>+</m:t>
+        </m:r>
+        <m:sSub>
+          <m:sSubPr>
+            <m:ctrlPr>
+              <w:rPr>
+                <w:rFonts w:ascii="Cambria Math" w:hAnsi="Cambria Math"/>
+                <w:i/>
+              </w:rPr>
+            </m:ctrlPr>
+          </m:sSubPr>
+          <m:e>
+            <m:r>
+              <w:rPr>
+                <w:rFonts w:ascii="Cambria Math" w:hAnsi="Cambria Math"/>
+              </w:rPr>
+              <m:t>C</m:t>
+            </m:r>
+          </m:e>
+          <m:sub>
+            <m:r>
+              <w:rPr>
+                <w:rFonts w:ascii="Cambria Math" w:hAnsi="Cambria Math"/>
+              </w:rPr>
+              <m:t>2</m:t>
+            </m:r>
+          </m:sub>
+        </m:sSub>
+      </m:oMath>
+    </w:p>
+    <w:p>
+      <w:pPr>
+        <w:pStyle w:val="Heading1"/>
+      </w:pPr>
+      <w:r>
+        <w:t>Runtime Analysis</w:t>
+      </w:r>
+    </w:p>
+    <w:p>
+      <w:r>
+        <w:t xml:space="preserve">Recall that the runtime complexity of Ford-Fulkerson is </w:t>
+      </w:r>
+      <m:oMath>
+        <m:r>
+          <w:rPr>
+            <w:rFonts w:ascii="Cambria Math" w:hAnsi="Cambria Math"/>
+          </w:rPr>
+          <m:t>O(mC)</m:t>
+        </m:r>
+      </m:oMath>
+      <w:r>
+        <w:t xml:space="preserve"> with </w:t>
+      </w:r>
+      <m:oMath>
+        <m:r>
+          <w:rPr>
+            <w:rFonts w:ascii="Cambria Math" w:hAnsi="Cambria Math"/>
+          </w:rPr>
+          <m:t>m</m:t>
+        </m:r>
+      </m:oMath>
+      <w:r>
+        <w:t xml:space="preserve"> being the number of edges and </w:t>
+      </w:r>
+      <m:oMath>
+        <m:r>
+          <w:rPr>
+            <w:rFonts w:ascii="Cambria Math" w:hAnsi="Cambria Math"/>
+          </w:rPr>
+          <m:t>C</m:t>
+        </m:r>
+      </m:oMath>
+      <w:r>
+        <w:t xml:space="preserve"> </w:t>
+      </w:r>
+      <w:r>
+        <w:t xml:space="preserve">as </w:t>
+      </w:r>
+      <w:r>
+        <w:t xml:space="preserve">defined in step </w:t>
+      </w:r>
+      <w:r>
+        <w:t xml:space="preserve">14. </w:t>
+      </w:r>
+      <w:r>
+        <w:t xml:space="preserve">Step 5 is </w:t>
+      </w:r>
+      <m:oMath>
+        <m:r>
+          <w:rPr>
+            <w:rFonts w:ascii="Cambria Math" w:hAnsi="Cambria Math"/>
+          </w:rPr>
+          <m:t>O</m:t>
+        </m:r>
+        <m:d>
+          <m:dPr>
+            <m:ctrlPr>
+              <w:rPr>
+                <w:rFonts w:ascii="Cambria Math" w:hAnsi="Cambria Math"/>
+                <w:i/>
+              </w:rPr>
+            </m:ctrlPr>
+          </m:dPr>
+          <m:e>
+            <m:r>
+              <w:rPr>
+                <w:rFonts w:ascii="Cambria Math" w:hAnsi="Cambria Math"/>
+              </w:rPr>
+              <m:t>m</m:t>
+            </m:r>
+            <m:sSub>
+              <m:sSubPr>
+                <m:ctrlPr>
+                  <w:rPr>
+                    <w:rFonts w:ascii="Cambria Math" w:hAnsi="Cambria Math"/>
+                    <w:i/>
+                  </w:rPr>
+                </m:ctrlPr>
+              </m:sSubPr>
+              <m:e>
+                <m:r>
+                  <w:rPr>
+                    <w:rFonts w:ascii="Cambria Math" w:hAnsi="Cambria Math"/>
+                  </w:rPr>
+                  <m:t>C</m:t>
+                </m:r>
+              </m:e>
+              <m:sub>
+                <m:r>
+                  <w:rPr>
+                    <w:rFonts w:ascii="Cambria Math" w:hAnsi="Cambria Math"/>
+                  </w:rPr>
+                  <m:t>1</m:t>
+                </m:r>
+              </m:sub>
+            </m:sSub>
+          </m:e>
+        </m:d>
+      </m:oMath>
+      <w:r>
+        <w:t xml:space="preserve"> and step 7 is </w:t>
+      </w:r>
+      <m:oMath>
+        <m:r>
+          <w:rPr>
+            <w:rFonts w:ascii="Cambria Math" w:hAnsi="Cambria Math"/>
+          </w:rPr>
+          <m:t>O</m:t>
+        </m:r>
+        <m:d>
+          <m:dPr>
+            <m:ctrlPr>
+              <w:rPr>
+                <w:rFonts w:ascii="Cambria Math" w:hAnsi="Cambria Math"/>
+                <w:i/>
+              </w:rPr>
+            </m:ctrlPr>
+          </m:dPr>
+          <m:e>
+            <m:r>
+              <w:rPr>
+                <w:rFonts w:ascii="Cambria Math" w:hAnsi="Cambria Math"/>
+              </w:rPr>
+              <m:t>m</m:t>
+            </m:r>
+            <m:sSub>
+              <m:sSubPr>
+                <m:ctrlPr>
+                  <w:rPr>
+                    <w:rFonts w:ascii="Cambria Math" w:hAnsi="Cambria Math"/>
+                    <w:i/>
+                  </w:rPr>
+                </m:ctrlPr>
+              </m:sSubPr>
+              <m:e>
+                <m:r>
+                  <w:rPr>
+                    <w:rFonts w:ascii="Cambria Math" w:hAnsi="Cambria Math"/>
+                  </w:rPr>
+                  <m:t>C</m:t>
+                </m:r>
+              </m:e>
+              <m:sub>
+                <m:r>
+                  <w:rPr>
+                    <w:rFonts w:ascii="Cambria Math" w:hAnsi="Cambria Math"/>
+                  </w:rPr>
+                  <m:t>2</m:t>
+                </m:r>
+              </m:sub>
+            </m:sSub>
+          </m:e>
+        </m:d>
+      </m:oMath>
+      <w:r>
+        <w:t xml:space="preserve"> because we </w:t>
+      </w:r>
+      <w:r>
+        <w:t>made</w:t>
+      </w:r>
+      <w:r>
+        <w:t xml:space="preserve"> the new sources’ </w:t>
+      </w:r>
+      <w:r>
+        <w:t>(</w:t>
+      </w:r>
+      <m:oMath>
+        <m:sSub>
+          <m:sSubPr>
+            <m:ctrlPr>
+              <w:rPr>
+                <w:rFonts w:ascii="Cambria Math" w:hAnsi="Cambria Math"/>
+                <w:i/>
+              </w:rPr>
+            </m:ctrlPr>
+          </m:sSubPr>
+          <m:e>
+            <m:r>
+              <w:rPr>
+                <w:rFonts w:ascii="Cambria Math" w:hAnsi="Cambria Math"/>
+              </w:rPr>
+              <m:t>s</m:t>
+            </m:r>
+          </m:e>
+          <m:sub>
+            <m:r>
+              <w:rPr>
+                <w:rFonts w:ascii="Cambria Math" w:hAnsi="Cambria Math"/>
+              </w:rPr>
+              <m:t>1</m:t>
+            </m:r>
+          </m:sub>
+        </m:sSub>
       </m:oMath>
       <w:r>
         <w:t xml:space="preserve"> and </w:t>
@@ -1631,7 +2586,7 @@
               <w:rPr>
                 <w:rFonts w:ascii="Cambria Math" w:hAnsi="Cambria Math"/>
               </w:rPr>
-              <m:t>v</m:t>
+              <m:t>s</m:t>
             </m:r>
           </m:e>
           <m:sub>
@@ -1643,22 +2598,19 @@
             </m:r>
           </m:sub>
         </m:sSub>
-        <m:r>
-          <w:rPr>
-            <w:rFonts w:ascii="Cambria Math" w:hAnsi="Cambria Math"/>
-          </w:rPr>
-          <m:t>(f)</m:t>
-        </m:r>
-      </m:oMath>
+      </m:oMath>
+      <w:r>
+        <w:t xml:space="preserve">) outgoing </w:t>
+      </w:r>
+      <w:r>
+        <w:t>capacit</w:t>
+      </w:r>
+      <w:r>
+        <w:t>y</w:t>
+      </w:r>
       <w:r>
         <w:t xml:space="preserve"> to </w:t>
       </w:r>
-      <w:r>
-        <w:t>differ by more than 1 also.</w:t>
-      </w:r>
-      <w:r>
-        <w:t xml:space="preserve"> To solve this dilemma, we would have to restrict </w:t>
-      </w:r>
       <m:oMath>
         <m:sSub>
           <m:sSubPr>
@@ -1719,27 +2671,128 @@
         </m:sSub>
       </m:oMath>
       <w:r>
-        <w:t xml:space="preserve">. </w:t>
-      </w:r>
-      <w:r>
-        <w:t xml:space="preserve">We restrict them to the three-way minimum between them two and the ceiling of half of </w:t>
-      </w:r>
-      <m:oMath>
-        <m:r>
-          <w:rPr>
-            <w:rFonts w:ascii="Cambria Math" w:hAnsi="Cambria Math"/>
-          </w:rPr>
-          <m:t>C</m:t>
-        </m:r>
-      </m:oMath>
-      <w:r>
         <w:t>.</w:t>
       </w:r>
       <w:r>
-        <w:t xml:space="preserve"> Restricting them to the minimum</w:t>
-      </w:r>
-      <w:r>
-        <w:t xml:space="preserve"> of </w:t>
+        <w:t xml:space="preserve"> Step 18 is </w:t>
+      </w:r>
+      <m:oMath>
+        <m:r>
+          <w:rPr>
+            <w:rFonts w:ascii="Cambria Math" w:hAnsi="Cambria Math"/>
+          </w:rPr>
+          <m:t>O(m</m:t>
+        </m:r>
+        <m:d>
+          <m:dPr>
+            <m:ctrlPr>
+              <w:rPr>
+                <w:rFonts w:ascii="Cambria Math" w:hAnsi="Cambria Math"/>
+                <w:i/>
+              </w:rPr>
+            </m:ctrlPr>
+          </m:dPr>
+          <m:e>
+            <m:sSub>
+              <m:sSubPr>
+                <m:ctrlPr>
+                  <w:rPr>
+                    <w:rFonts w:ascii="Cambria Math" w:hAnsi="Cambria Math"/>
+                    <w:i/>
+                  </w:rPr>
+                </m:ctrlPr>
+              </m:sSubPr>
+              <m:e>
+                <m:r>
+                  <w:rPr>
+                    <w:rFonts w:ascii="Cambria Math" w:hAnsi="Cambria Math"/>
+                  </w:rPr>
+                  <m:t>C</m:t>
+                </m:r>
+              </m:e>
+              <m:sub>
+                <m:r>
+                  <w:rPr>
+                    <w:rFonts w:ascii="Cambria Math" w:hAnsi="Cambria Math"/>
+                  </w:rPr>
+                  <m:t>1</m:t>
+                </m:r>
+              </m:sub>
+            </m:sSub>
+            <m:r>
+              <w:rPr>
+                <w:rFonts w:ascii="Cambria Math" w:hAnsi="Cambria Math"/>
+              </w:rPr>
+              <m:t>+</m:t>
+            </m:r>
+            <m:sSub>
+              <m:sSubPr>
+                <m:ctrlPr>
+                  <w:rPr>
+                    <w:rFonts w:ascii="Cambria Math" w:hAnsi="Cambria Math"/>
+                    <w:i/>
+                  </w:rPr>
+                </m:ctrlPr>
+              </m:sSubPr>
+              <m:e>
+                <m:r>
+                  <w:rPr>
+                    <w:rFonts w:ascii="Cambria Math" w:hAnsi="Cambria Math"/>
+                  </w:rPr>
+                  <m:t>C</m:t>
+                </m:r>
+              </m:e>
+              <m:sub>
+                <m:r>
+                  <w:rPr>
+                    <w:rFonts w:ascii="Cambria Math" w:hAnsi="Cambria Math"/>
+                  </w:rPr>
+                  <m:t>2</m:t>
+                </m:r>
+              </m:sub>
+            </m:sSub>
+          </m:e>
+        </m:d>
+        <m:r>
+          <w:rPr>
+            <w:rFonts w:ascii="Cambria Math" w:hAnsi="Cambria Math"/>
+          </w:rPr>
+          <m:t>)</m:t>
+        </m:r>
+      </m:oMath>
+      <w:r>
+        <w:t xml:space="preserve"> because we restricted the </w:t>
+      </w:r>
+      <m:oMath>
+        <m:sSub>
+          <m:sSubPr>
+            <m:ctrlPr>
+              <w:rPr>
+                <w:rFonts w:ascii="Cambria Math" w:hAnsi="Cambria Math"/>
+                <w:i/>
+              </w:rPr>
+            </m:ctrlPr>
+          </m:sSubPr>
+          <m:e>
+            <m:r>
+              <w:rPr>
+                <w:rFonts w:ascii="Cambria Math" w:hAnsi="Cambria Math"/>
+              </w:rPr>
+              <m:t>s</m:t>
+            </m:r>
+          </m:e>
+          <m:sub>
+            <m:r>
+              <w:rPr>
+                <w:rFonts w:ascii="Cambria Math" w:hAnsi="Cambria Math"/>
+              </w:rPr>
+              <m:t>3</m:t>
+            </m:r>
+          </m:sub>
+        </m:sSub>
+      </m:oMath>
+      <w:r>
+        <w:t xml:space="preserve">’s outgoing capacity to </w:t>
       </w:r>
       <m:oMath>
         <m:sSub>
@@ -1768,11 +2821,12 @@
             </m:r>
           </m:sub>
         </m:sSub>
-      </m:oMath>
-      <w:r>
-        <w:t xml:space="preserve"> and </w:t>
-      </w:r>
-      <m:oMath>
+        <m:r>
+          <w:rPr>
+            <w:rFonts w:ascii="Cambria Math" w:hAnsi="Cambria Math"/>
+          </w:rPr>
+          <m:t>+</m:t>
+        </m:r>
         <m:sSub>
           <m:sSubPr>
             <m:ctrlPr>
@@ -1801,115 +2855,291 @@
         </m:sSub>
       </m:oMath>
       <w:r>
-        <w:t xml:space="preserve"> is obvious</w:t>
-      </w:r>
-      <w:r>
-        <w:t xml:space="preserve">, </w:t>
-      </w:r>
-      <w:r>
-        <w:t xml:space="preserve">and </w:t>
-      </w:r>
-      <w:r>
-        <w:t xml:space="preserve">the </w:t>
-      </w:r>
-      <m:oMath>
-        <m:r>
-          <w:rPr>
-            <w:rFonts w:ascii="Cambria Math" w:hAnsi="Cambria Math"/>
-          </w:rPr>
-          <m:t>⌈</m:t>
-        </m:r>
-        <m:f>
-          <m:fPr>
-            <m:ctrlPr>
-              <w:rPr>
-                <w:rFonts w:ascii="Cambria Math" w:hAnsi="Cambria Math"/>
-                <w:i/>
-              </w:rPr>
-            </m:ctrlPr>
-          </m:fPr>
-          <m:num>
-            <m:r>
-              <w:rPr>
-                <w:rFonts w:ascii="Cambria Math" w:hAnsi="Cambria Math"/>
-              </w:rPr>
-              <m:t>C</m:t>
-            </m:r>
-          </m:num>
-          <m:den>
-            <m:r>
-              <w:rPr>
-                <w:rFonts w:ascii="Cambria Math" w:hAnsi="Cambria Math"/>
-              </w:rPr>
-              <m:t>2</m:t>
-            </m:r>
-          </m:den>
-        </m:f>
-        <m:r>
-          <w:rPr>
-            <w:rFonts w:ascii="Cambria Math" w:hAnsi="Cambria Math"/>
-          </w:rPr>
-          <m:t>⌉</m:t>
-        </m:r>
-      </m:oMath>
-      <w:r>
-        <w:t xml:space="preserve"> </w:t>
-      </w:r>
-      <w:r>
-        <w:t>constraint</w:t>
-      </w:r>
-      <w:r>
-        <w:t xml:space="preserve"> </w:t>
-      </w:r>
-      <w:r>
-        <w:t>is to satisfy the runtime requirement, which we’ll talk about later.</w:t>
-      </w:r>
-      <w:r>
-        <w:t xml:space="preserve"> </w:t>
-      </w:r>
-      <w:r>
-        <w:t xml:space="preserve">This constraint is implemented by setting up a new sink node and making each of the two capacities </w:t>
-      </w:r>
-      <w:r>
-        <w:t xml:space="preserve">of the directed edges </w:t>
-      </w:r>
-      <w:r>
-        <w:t xml:space="preserve">that come from the two old sinks </w:t>
-      </w:r>
-      <m:oMath>
-        <m:sSub>
-          <m:sSubPr>
-            <m:ctrlPr>
-              <w:rPr>
-                <w:rFonts w:ascii="Cambria Math" w:hAnsi="Cambria Math"/>
-                <w:i/>
-              </w:rPr>
-            </m:ctrlPr>
-          </m:sSubPr>
-          <m:e>
-            <m:r>
-              <w:rPr>
-                <w:rFonts w:ascii="Cambria Math" w:hAnsi="Cambria Math"/>
-              </w:rPr>
-              <m:t>C</m:t>
-            </m:r>
-          </m:e>
-          <m:sub>
-            <m:r>
-              <w:rPr>
-                <w:rFonts w:ascii="Cambria Math" w:hAnsi="Cambria Math"/>
-              </w:rPr>
-              <m:t>smaller</m:t>
-            </m:r>
-          </m:sub>
-        </m:sSub>
+        <w:t xml:space="preserve">. The runtime overall is thus </w:t>
+      </w:r>
+      <m:oMath>
+        <m:r>
+          <w:rPr>
+            <w:rFonts w:ascii="Cambria Math" w:hAnsi="Cambria Math"/>
+          </w:rPr>
+          <m:t>O</m:t>
+        </m:r>
+        <m:d>
+          <m:dPr>
+            <m:ctrlPr>
+              <w:rPr>
+                <w:rFonts w:ascii="Cambria Math" w:hAnsi="Cambria Math"/>
+                <w:i/>
+              </w:rPr>
+            </m:ctrlPr>
+          </m:dPr>
+          <m:e>
+            <m:r>
+              <w:rPr>
+                <w:rFonts w:ascii="Cambria Math" w:hAnsi="Cambria Math"/>
+              </w:rPr>
+              <m:t>m</m:t>
+            </m:r>
+            <m:sSub>
+              <m:sSubPr>
+                <m:ctrlPr>
+                  <w:rPr>
+                    <w:rFonts w:ascii="Cambria Math" w:hAnsi="Cambria Math"/>
+                    <w:i/>
+                  </w:rPr>
+                </m:ctrlPr>
+              </m:sSubPr>
+              <m:e>
+                <m:r>
+                  <w:rPr>
+                    <w:rFonts w:ascii="Cambria Math" w:hAnsi="Cambria Math"/>
+                  </w:rPr>
+                  <m:t>C</m:t>
+                </m:r>
+              </m:e>
+              <m:sub>
+                <m:r>
+                  <w:rPr>
+                    <w:rFonts w:ascii="Cambria Math" w:hAnsi="Cambria Math"/>
+                  </w:rPr>
+                  <m:t>1</m:t>
+                </m:r>
+              </m:sub>
+            </m:sSub>
+          </m:e>
+        </m:d>
+        <m:r>
+          <w:rPr>
+            <w:rFonts w:ascii="Cambria Math" w:hAnsi="Cambria Math"/>
+          </w:rPr>
+          <m:t>+O</m:t>
+        </m:r>
+        <m:d>
+          <m:dPr>
+            <m:ctrlPr>
+              <w:rPr>
+                <w:rFonts w:ascii="Cambria Math" w:hAnsi="Cambria Math"/>
+                <w:i/>
+              </w:rPr>
+            </m:ctrlPr>
+          </m:dPr>
+          <m:e>
+            <m:r>
+              <w:rPr>
+                <w:rFonts w:ascii="Cambria Math" w:hAnsi="Cambria Math"/>
+              </w:rPr>
+              <m:t>m</m:t>
+            </m:r>
+            <m:sSub>
+              <m:sSubPr>
+                <m:ctrlPr>
+                  <w:rPr>
+                    <w:rFonts w:ascii="Cambria Math" w:hAnsi="Cambria Math"/>
+                    <w:i/>
+                  </w:rPr>
+                </m:ctrlPr>
+              </m:sSubPr>
+              <m:e>
+                <m:r>
+                  <w:rPr>
+                    <w:rFonts w:ascii="Cambria Math" w:hAnsi="Cambria Math"/>
+                  </w:rPr>
+                  <m:t>C</m:t>
+                </m:r>
+              </m:e>
+              <m:sub>
+                <m:r>
+                  <w:rPr>
+                    <w:rFonts w:ascii="Cambria Math" w:hAnsi="Cambria Math"/>
+                  </w:rPr>
+                  <m:t>2</m:t>
+                </m:r>
+              </m:sub>
+            </m:sSub>
+          </m:e>
+        </m:d>
+        <m:r>
+          <w:rPr>
+            <w:rFonts w:ascii="Cambria Math" w:hAnsi="Cambria Math"/>
+          </w:rPr>
+          <m:t>+O</m:t>
+        </m:r>
+        <m:d>
+          <m:dPr>
+            <m:ctrlPr>
+              <w:rPr>
+                <w:rFonts w:ascii="Cambria Math" w:hAnsi="Cambria Math"/>
+                <w:i/>
+              </w:rPr>
+            </m:ctrlPr>
+          </m:dPr>
+          <m:e>
+            <m:r>
+              <w:rPr>
+                <w:rFonts w:ascii="Cambria Math" w:hAnsi="Cambria Math"/>
+              </w:rPr>
+              <m:t>m</m:t>
+            </m:r>
+            <m:d>
+              <m:dPr>
+                <m:ctrlPr>
+                  <w:rPr>
+                    <w:rFonts w:ascii="Cambria Math" w:hAnsi="Cambria Math"/>
+                    <w:i/>
+                  </w:rPr>
+                </m:ctrlPr>
+              </m:dPr>
+              <m:e>
+                <m:sSub>
+                  <m:sSubPr>
+                    <m:ctrlPr>
+                      <w:rPr>
+                        <w:rFonts w:ascii="Cambria Math" w:hAnsi="Cambria Math"/>
+                        <w:i/>
+                      </w:rPr>
+                    </m:ctrlPr>
+                  </m:sSubPr>
+                  <m:e>
+                    <m:r>
+                      <w:rPr>
+                        <w:rFonts w:ascii="Cambria Math" w:hAnsi="Cambria Math"/>
+                      </w:rPr>
+                      <m:t>C</m:t>
+                    </m:r>
+                  </m:e>
+                  <m:sub>
+                    <m:r>
+                      <w:rPr>
+                        <w:rFonts w:ascii="Cambria Math" w:hAnsi="Cambria Math"/>
+                      </w:rPr>
+                      <m:t>1</m:t>
+                    </m:r>
+                  </m:sub>
+                </m:sSub>
+                <m:r>
+                  <w:rPr>
+                    <w:rFonts w:ascii="Cambria Math" w:hAnsi="Cambria Math"/>
+                  </w:rPr>
+                  <m:t>+</m:t>
+                </m:r>
+                <m:sSub>
+                  <m:sSubPr>
+                    <m:ctrlPr>
+                      <w:rPr>
+                        <w:rFonts w:ascii="Cambria Math" w:hAnsi="Cambria Math"/>
+                        <w:i/>
+                      </w:rPr>
+                    </m:ctrlPr>
+                  </m:sSubPr>
+                  <m:e>
+                    <m:r>
+                      <w:rPr>
+                        <w:rFonts w:ascii="Cambria Math" w:hAnsi="Cambria Math"/>
+                      </w:rPr>
+                      <m:t>C</m:t>
+                    </m:r>
+                  </m:e>
+                  <m:sub>
+                    <m:r>
+                      <w:rPr>
+                        <w:rFonts w:ascii="Cambria Math" w:hAnsi="Cambria Math"/>
+                      </w:rPr>
+                      <m:t>2</m:t>
+                    </m:r>
+                  </m:sub>
+                </m:sSub>
+              </m:e>
+            </m:d>
+          </m:e>
+        </m:d>
+        <m:r>
+          <w:rPr>
+            <w:rFonts w:ascii="Cambria Math" w:hAnsi="Cambria Math"/>
+          </w:rPr>
+          <m:t>=O(m</m:t>
+        </m:r>
+        <m:d>
+          <m:dPr>
+            <m:ctrlPr>
+              <w:rPr>
+                <w:rFonts w:ascii="Cambria Math" w:hAnsi="Cambria Math"/>
+                <w:i/>
+              </w:rPr>
+            </m:ctrlPr>
+          </m:dPr>
+          <m:e>
+            <m:sSub>
+              <m:sSubPr>
+                <m:ctrlPr>
+                  <w:rPr>
+                    <w:rFonts w:ascii="Cambria Math" w:hAnsi="Cambria Math"/>
+                    <w:i/>
+                  </w:rPr>
+                </m:ctrlPr>
+              </m:sSubPr>
+              <m:e>
+                <m:r>
+                  <w:rPr>
+                    <w:rFonts w:ascii="Cambria Math" w:hAnsi="Cambria Math"/>
+                  </w:rPr>
+                  <m:t>C</m:t>
+                </m:r>
+              </m:e>
+              <m:sub>
+                <m:r>
+                  <w:rPr>
+                    <w:rFonts w:ascii="Cambria Math" w:hAnsi="Cambria Math"/>
+                  </w:rPr>
+                  <m:t>1</m:t>
+                </m:r>
+              </m:sub>
+            </m:sSub>
+            <m:r>
+              <w:rPr>
+                <w:rFonts w:ascii="Cambria Math" w:hAnsi="Cambria Math"/>
+              </w:rPr>
+              <m:t>+</m:t>
+            </m:r>
+            <m:sSub>
+              <m:sSubPr>
+                <m:ctrlPr>
+                  <w:rPr>
+                    <w:rFonts w:ascii="Cambria Math" w:hAnsi="Cambria Math"/>
+                    <w:i/>
+                  </w:rPr>
+                </m:ctrlPr>
+              </m:sSubPr>
+              <m:e>
+                <m:r>
+                  <w:rPr>
+                    <w:rFonts w:ascii="Cambria Math" w:hAnsi="Cambria Math"/>
+                  </w:rPr>
+                  <m:t>C</m:t>
+                </m:r>
+              </m:e>
+              <m:sub>
+                <m:r>
+                  <w:rPr>
+                    <w:rFonts w:ascii="Cambria Math" w:hAnsi="Cambria Math"/>
+                  </w:rPr>
+                  <m:t>2</m:t>
+                </m:r>
+              </m:sub>
+            </m:sSub>
+          </m:e>
+        </m:d>
+        <m:r>
+          <w:rPr>
+            <w:rFonts w:ascii="Cambria Math" w:hAnsi="Cambria Math"/>
+          </w:rPr>
+          <m:t>)</m:t>
+        </m:r>
       </m:oMath>
       <w:r>
         <w:t>.</w:t>
       </w:r>
-      <w:r>
-        <w:t xml:space="preserve"> The algorithm is thus correct because the flows to each of the two sinks aren’t more than </w:t>
-      </w:r>
+      <w:bookmarkStart w:id="0" w:name="_GoBack"/>
+      <w:bookmarkEnd w:id="0"/>
     </w:p>
     <w:sectPr>
       <w:pgSz w:w="12240" w:h="15840"/>

</xml_diff>

<commit_message>
q3 doneee and submitted
</commit_message>
<xml_diff>
--- a/HW CS 4820/HW5/q3_HW5.docx
+++ b/HW CS 4820/HW5/q3_HW5.docx
@@ -361,16 +361,7 @@
                   <w:rPr>
                     <w:rFonts w:ascii="Cambria Math" w:hAnsi="Cambria Math"/>
                   </w:rPr>
-                  <m:t>backward</m:t>
-                </m:r>
-                <m:r>
-                  <m:rPr>
-                    <m:sty m:val="p"/>
-                  </m:rPr>
-                  <w:rPr>
-                    <w:rFonts w:ascii="Cambria Math" w:hAnsi="Cambria Math"/>
-                  </w:rPr>
-                  <m:t xml:space="preserve"> e∈P</m:t>
+                  <m:t>backward e∈P</m:t>
                 </m:r>
               </m:lim>
             </m:limLow>
@@ -819,21 +810,7 @@
           <w:rFonts w:ascii="Menlo" w:hAnsi="Menlo" w:cs="Menlo"/>
           <w:color w:val="000000"/>
         </w:rPr>
-        <w:t>Let iteration</w:t>
-      </w:r>
-      <w:r>
-        <w:rPr>
-          <w:rFonts w:ascii="Menlo" w:hAnsi="Menlo" w:cs="Menlo"/>
-          <w:color w:val="000000"/>
-        </w:rPr>
-        <w:t>_num</w:t>
-      </w:r>
-      <w:r>
-        <w:rPr>
-          <w:rFonts w:ascii="Menlo" w:hAnsi="Menlo" w:cs="Menlo"/>
-          <w:color w:val="000000"/>
-        </w:rPr>
-        <w:t xml:space="preserve"> = </w:t>
+        <w:t xml:space="preserve">Let iteration_num = </w:t>
       </w:r>
       <w:r>
         <w:rPr>
@@ -930,21 +907,7 @@
           <w:rFonts w:ascii="Menlo" w:hAnsi="Menlo" w:cs="Menlo"/>
           <w:color w:val="000000"/>
         </w:rPr>
-        <w:t xml:space="preserve"> iteration</w:t>
-      </w:r>
-      <w:r>
-        <w:rPr>
-          <w:rFonts w:ascii="Menlo" w:hAnsi="Menlo" w:cs="Menlo"/>
-          <w:color w:val="000000"/>
-        </w:rPr>
-        <w:t>_num</w:t>
-      </w:r>
-      <w:r>
-        <w:rPr>
-          <w:rFonts w:ascii="Menlo" w:hAnsi="Menlo" w:cs="Menlo"/>
-          <w:color w:val="000000"/>
-        </w:rPr>
-        <w:t xml:space="preserve"> is even</w:t>
+        <w:t xml:space="preserve"> iteration_num is even</w:t>
       </w:r>
     </w:p>
     <w:p>
@@ -1751,13 +1714,8 @@
       <w:r>
         <w:t>u</w:t>
       </w:r>
-      <w:bookmarkStart w:id="0" w:name="_GoBack"/>
-      <w:bookmarkEnd w:id="0"/>
-      <w:r>
-        <w:t>nder that constraint, s</w:t>
-      </w:r>
-      <w:r>
-        <w:t xml:space="preserve">till maximize the (fair) flow because we are still running the original algorithm, </w:t>
+      <w:r>
+        <w:t xml:space="preserve">nder that constraint, still maximize the (fair) flow because we are still running the original algorithm, </w:t>
       </w:r>
       <w:r>
         <w:t>just</w:t>
@@ -1878,22 +1836,102 @@
         </m:sSub>
       </m:oMath>
       <w:r>
-        <w:t xml:space="preserve">, and </w:t>
+        <w:t>,</w:t>
+      </w:r>
+      <w:r>
+        <w:t xml:space="preserve"> so the number of iterations is now </w:t>
+      </w:r>
+      <m:oMath>
+        <m:r>
+          <w:rPr>
+            <w:rFonts w:ascii="Cambria Math" w:hAnsi="Cambria Math"/>
+          </w:rPr>
+          <m:t>O(</m:t>
+        </m:r>
+        <m:sSub>
+          <m:sSubPr>
+            <m:ctrlPr>
+              <w:rPr>
+                <w:rFonts w:ascii="Cambria Math" w:hAnsi="Cambria Math"/>
+                <w:i/>
+              </w:rPr>
+            </m:ctrlPr>
+          </m:sSubPr>
+          <m:e>
+            <m:r>
+              <w:rPr>
+                <w:rFonts w:ascii="Cambria Math" w:hAnsi="Cambria Math"/>
+              </w:rPr>
+              <m:t>C</m:t>
+            </m:r>
+          </m:e>
+          <m:sub>
+            <m:r>
+              <w:rPr>
+                <w:rFonts w:ascii="Cambria Math" w:hAnsi="Cambria Math"/>
+              </w:rPr>
+              <m:t>1</m:t>
+            </m:r>
+          </m:sub>
+        </m:sSub>
+        <m:r>
+          <w:rPr>
+            <w:rFonts w:ascii="Cambria Math" w:hAnsi="Cambria Math"/>
+          </w:rPr>
+          <m:t>+</m:t>
+        </m:r>
+        <m:sSub>
+          <m:sSubPr>
+            <m:ctrlPr>
+              <w:rPr>
+                <w:rFonts w:ascii="Cambria Math" w:hAnsi="Cambria Math"/>
+                <w:i/>
+              </w:rPr>
+            </m:ctrlPr>
+          </m:sSubPr>
+          <m:e>
+            <m:r>
+              <w:rPr>
+                <w:rFonts w:ascii="Cambria Math" w:hAnsi="Cambria Math"/>
+              </w:rPr>
+              <m:t>C</m:t>
+            </m:r>
+          </m:e>
+          <m:sub>
+            <m:r>
+              <w:rPr>
+                <w:rFonts w:ascii="Cambria Math" w:hAnsi="Cambria Math"/>
+              </w:rPr>
+              <m:t>2</m:t>
+            </m:r>
+          </m:sub>
+        </m:sSub>
+        <m:r>
+          <w:rPr>
+            <w:rFonts w:ascii="Cambria Math" w:hAnsi="Cambria Math"/>
+          </w:rPr>
+          <m:t>)</m:t>
+        </m:r>
+      </m:oMath>
+      <w:r>
+        <w:t>,</w:t>
+      </w:r>
+      <w:bookmarkStart w:id="0" w:name="_GoBack"/>
+      <w:bookmarkEnd w:id="0"/>
+      <w:r>
+        <w:t xml:space="preserve"> and </w:t>
       </w:r>
       <w:r>
         <w:t xml:space="preserve">the time per iteration </w:t>
       </w:r>
       <w:r>
-        <w:t xml:space="preserve">is doubled, which doesn’t change </w:t>
-      </w:r>
-      <w:r>
-        <w:t>its</w:t>
-      </w:r>
-      <w:r>
-        <w:t xml:space="preserve"> time complexity in big-O notation</w:t>
-      </w:r>
-      <w:r>
-        <w:t xml:space="preserve"> (it’s still </w:t>
+        <w:t>stays the same</w:t>
+      </w:r>
+      <w:r>
+        <w:t xml:space="preserve"> </w:t>
+      </w:r>
+      <w:r>
+        <w:t>(</w:t>
       </w:r>
       <m:oMath>
         <m:r>
@@ -2311,7 +2349,7 @@
       </w:pPr>
     </w:pPrDefault>
   </w:docDefaults>
-  <w:latentStyles w:defLockedState="0" w:defUIPriority="99" w:defSemiHidden="0" w:defUnhideWhenUsed="0" w:defQFormat="0" w:count="375">
+  <w:latentStyles w:defLockedState="0" w:defUIPriority="99" w:defSemiHidden="0" w:defUnhideWhenUsed="0" w:defQFormat="0" w:count="377">
     <w:lsdException w:name="Normal" w:uiPriority="0" w:qFormat="1"/>
     <w:lsdException w:name="heading 1" w:uiPriority="9" w:qFormat="1"/>
     <w:lsdException w:name="heading 2" w:semiHidden="1" w:uiPriority="9" w:unhideWhenUsed="1" w:qFormat="1"/>
@@ -2417,7 +2455,6 @@
     <w:lsdException w:name="HTML Sample" w:semiHidden="1" w:unhideWhenUsed="1"/>
     <w:lsdException w:name="HTML Typewriter" w:semiHidden="1" w:unhideWhenUsed="1"/>
     <w:lsdException w:name="HTML Variable" w:semiHidden="1" w:unhideWhenUsed="1"/>
-    <w:lsdException w:name="Normal Table" w:semiHidden="1" w:unhideWhenUsed="1"/>
     <w:lsdException w:name="annotation subject" w:semiHidden="1" w:unhideWhenUsed="1"/>
     <w:lsdException w:name="No List" w:semiHidden="1" w:unhideWhenUsed="1"/>
     <w:lsdException w:name="Outline List 1" w:semiHidden="1" w:unhideWhenUsed="1"/>
@@ -2463,11 +2500,9 @@
     <w:lsdException w:name="Table Subtle 1" w:semiHidden="1" w:unhideWhenUsed="1"/>
     <w:lsdException w:name="Table Subtle 2" w:semiHidden="1" w:unhideWhenUsed="1"/>
     <w:lsdException w:name="Table Web 1" w:semiHidden="1" w:unhideWhenUsed="1"/>
-    <w:lsdException w:name="Table Web 2" w:semiHidden="1" w:unhideWhenUsed="1"/>
     <w:lsdException w:name="Table Web 3" w:semiHidden="1" w:unhideWhenUsed="1"/>
     <w:lsdException w:name="Balloon Text" w:semiHidden="1" w:unhideWhenUsed="1"/>
     <w:lsdException w:name="Table Grid" w:uiPriority="39"/>
-    <w:lsdException w:name="Table Theme" w:semiHidden="1" w:unhideWhenUsed="1"/>
     <w:lsdException w:name="Placeholder Text" w:semiHidden="1"/>
     <w:lsdException w:name="No Spacing" w:uiPriority="1" w:qFormat="1"/>
     <w:lsdException w:name="Light Shading" w:uiPriority="60"/>
@@ -2687,6 +2722,8 @@
     <w:lsdException w:name="Smart Hyperlink" w:semiHidden="1" w:unhideWhenUsed="1"/>
     <w:lsdException w:name="Hashtag" w:semiHidden="1" w:unhideWhenUsed="1"/>
     <w:lsdException w:name="Unresolved Mention" w:semiHidden="1" w:unhideWhenUsed="1"/>
+    <w:lsdException w:name="Smart Link" w:semiHidden="1" w:unhideWhenUsed="1"/>
+    <w:lsdException w:name="Smart Link Error" w:semiHidden="1" w:unhideWhenUsed="1"/>
   </w:latentStyles>
   <w:style w:type="paragraph" w:default="1" w:styleId="Normal">
     <w:name w:val="Normal"/>
@@ -3071,4 +3108,16 @@
     </a:ext>
   </a:extLst>
 </a:theme>
+</file>
+
+<file path=customXml/item1.xml><?xml version="1.0" encoding="utf-8"?>
+<b:Sources xmlns:b="http://schemas.openxmlformats.org/officeDocument/2006/bibliography" xmlns="http://schemas.openxmlformats.org/officeDocument/2006/bibliography" SelectedStyle="\APASixthEditionOfficeOnline.xsl" StyleName="APA" Version="6"/>
+</file>
+
+<file path=customXml/itemProps1.xml><?xml version="1.0" encoding="utf-8"?>
+<ds:datastoreItem xmlns:ds="http://schemas.openxmlformats.org/officeDocument/2006/customXml" ds:itemID="{ADC62C7B-E857-45C7-8746-5E8DFFA0B87E}">
+  <ds:schemaRefs>
+    <ds:schemaRef ds:uri="http://schemas.openxmlformats.org/officeDocument/2006/bibliography"/>
+  </ds:schemaRefs>
+</ds:datastoreItem>
 </file>
</xml_diff>